<commit_message>
doc file in progress
</commit_message>
<xml_diff>
--- a/Couse work/Кропивенцев 6312 - пояснительная записка.docx
+++ b/Couse work/Кропивенцев 6312 - пояснительная записка.docx
@@ -890,6 +890,7 @@
           <w:color w:val="FF0000"/>
           <w:kern w:val="0"/>
           <w:szCs w:val="28"/>
+          <w:u w:val="single"/>
           <w:lang w:eastAsia="ru-RU"/>
         </w:rPr>
         <w:t>Кропивенцеву</w:t>
@@ -903,6 +904,7 @@
           <w:color w:val="FF0000"/>
           <w:kern w:val="0"/>
           <w:szCs w:val="28"/>
+          <w:u w:val="single"/>
           <w:lang w:eastAsia="ru-RU"/>
         </w:rPr>
         <w:t xml:space="preserve"> Юрию Дмитриевичу</w:t>
@@ -1060,13 +1062,8 @@
           </w:tcPr>
           <w:p>
             <w:pPr>
-              <w:tabs>
-                <w:tab w:val="left" w:pos="7020"/>
-              </w:tabs>
               <w:spacing w:after="0" w:line="240" w:lineRule="auto"/>
-              <w:ind w:firstLine="34"/>
-              <w:jc w:val="center"/>
-              <w:outlineLvl w:val="0"/>
+              <w:ind w:firstLine="40"/>
               <w:rPr>
                 <w:rFonts w:eastAsia="Calibri" w:cs="Times New Roman"/>
                 <w:sz w:val="22"/>
@@ -1100,13 +1097,8 @@
           </w:tcPr>
           <w:p>
             <w:pPr>
-              <w:tabs>
-                <w:tab w:val="left" w:pos="7020"/>
-              </w:tabs>
               <w:spacing w:after="0" w:line="240" w:lineRule="auto"/>
               <w:ind w:firstLine="0"/>
-              <w:jc w:val="left"/>
-              <w:outlineLvl w:val="0"/>
               <w:rPr>
                 <w:rFonts w:eastAsia="Calibri" w:cs="Times New Roman"/>
                 <w:sz w:val="22"/>
@@ -1140,13 +1132,7 @@
           </w:tcPr>
           <w:p>
             <w:pPr>
-              <w:tabs>
-                <w:tab w:val="left" w:pos="7020"/>
-              </w:tabs>
-              <w:spacing w:after="0" w:line="240" w:lineRule="auto"/>
-              <w:ind w:left="-114" w:firstLine="6"/>
-              <w:jc w:val="center"/>
-              <w:outlineLvl w:val="0"/>
+              <w:ind w:firstLine="37"/>
               <w:rPr>
                 <w:rFonts w:eastAsia="Calibri" w:cs="Times New Roman"/>
                 <w:sz w:val="22"/>
@@ -1183,13 +1169,8 @@
           </w:tcPr>
           <w:p>
             <w:pPr>
-              <w:tabs>
-                <w:tab w:val="left" w:pos="7020"/>
-              </w:tabs>
               <w:spacing w:after="0" w:line="240" w:lineRule="auto"/>
-              <w:ind w:firstLine="0"/>
-              <w:jc w:val="left"/>
-              <w:outlineLvl w:val="0"/>
+              <w:ind w:firstLine="40"/>
               <w:rPr>
                 <w:rFonts w:eastAsia="Calibri" w:cs="Times New Roman"/>
                 <w:sz w:val="22"/>
@@ -1230,13 +1211,8 @@
           </w:tcPr>
           <w:p>
             <w:pPr>
-              <w:tabs>
-                <w:tab w:val="left" w:pos="7020"/>
-              </w:tabs>
               <w:spacing w:after="0" w:line="240" w:lineRule="auto"/>
-              <w:ind w:firstLine="0"/>
-              <w:jc w:val="left"/>
-              <w:outlineLvl w:val="0"/>
+              <w:ind w:firstLine="28"/>
               <w:rPr>
                 <w:rFonts w:eastAsia="Calibri" w:cs="Times New Roman"/>
                 <w:sz w:val="22"/>
@@ -1258,13 +1234,8 @@
           </w:p>
           <w:p>
             <w:pPr>
-              <w:tabs>
-                <w:tab w:val="left" w:pos="7020"/>
-              </w:tabs>
               <w:spacing w:after="0" w:line="240" w:lineRule="auto"/>
-              <w:ind w:firstLine="0"/>
-              <w:jc w:val="left"/>
-              <w:outlineLvl w:val="0"/>
+              <w:ind w:firstLine="28"/>
               <w:rPr>
                 <w:rFonts w:eastAsia="Calibri" w:cs="Times New Roman"/>
                 <w:sz w:val="22"/>
@@ -1294,13 +1265,8 @@
           </w:p>
           <w:p>
             <w:pPr>
-              <w:tabs>
-                <w:tab w:val="left" w:pos="7020"/>
-              </w:tabs>
               <w:spacing w:after="0" w:line="240" w:lineRule="auto"/>
-              <w:ind w:firstLine="0"/>
-              <w:jc w:val="left"/>
-              <w:outlineLvl w:val="0"/>
+              <w:ind w:firstLine="28"/>
               <w:rPr>
                 <w:rFonts w:eastAsia="Calibri" w:cs="Times New Roman"/>
                 <w:sz w:val="22"/>
@@ -1348,13 +1314,8 @@
           </w:tcPr>
           <w:p>
             <w:pPr>
-              <w:tabs>
-                <w:tab w:val="left" w:pos="7020"/>
-              </w:tabs>
               <w:spacing w:after="0" w:line="240" w:lineRule="auto"/>
               <w:ind w:firstLine="0"/>
-              <w:jc w:val="left"/>
-              <w:outlineLvl w:val="0"/>
               <w:rPr>
                 <w:rFonts w:eastAsia="Calibri" w:cs="Times New Roman"/>
                 <w:color w:val="FF0000"/>
@@ -1405,13 +1366,8 @@
           </w:p>
           <w:p>
             <w:pPr>
-              <w:tabs>
-                <w:tab w:val="left" w:pos="7020"/>
-              </w:tabs>
               <w:spacing w:after="0" w:line="240" w:lineRule="auto"/>
               <w:ind w:firstLine="0"/>
-              <w:jc w:val="left"/>
-              <w:outlineLvl w:val="0"/>
               <w:rPr>
                 <w:rFonts w:eastAsia="Calibri" w:cs="Times New Roman"/>
                 <w:color w:val="FF0000"/>
@@ -1471,13 +1427,8 @@
           </w:p>
           <w:p>
             <w:pPr>
-              <w:tabs>
-                <w:tab w:val="left" w:pos="7020"/>
-              </w:tabs>
               <w:spacing w:after="0" w:line="240" w:lineRule="auto"/>
               <w:ind w:firstLine="0"/>
-              <w:jc w:val="left"/>
-              <w:outlineLvl w:val="0"/>
               <w:rPr>
                 <w:rFonts w:eastAsia="Calibri" w:cs="Times New Roman"/>
                 <w:color w:val="FF0000"/>
@@ -1537,13 +1488,8 @@
           </w:p>
           <w:p>
             <w:pPr>
-              <w:tabs>
-                <w:tab w:val="left" w:pos="7020"/>
-              </w:tabs>
               <w:spacing w:after="0" w:line="240" w:lineRule="auto"/>
               <w:ind w:firstLine="0"/>
-              <w:jc w:val="left"/>
-              <w:outlineLvl w:val="0"/>
               <w:rPr>
                 <w:rFonts w:eastAsia="Calibri" w:cs="Times New Roman"/>
                 <w:color w:val="FF0000"/>
@@ -1603,13 +1549,8 @@
           </w:p>
           <w:p>
             <w:pPr>
-              <w:tabs>
-                <w:tab w:val="left" w:pos="7020"/>
-              </w:tabs>
               <w:spacing w:after="0" w:line="240" w:lineRule="auto"/>
               <w:ind w:firstLine="0"/>
-              <w:jc w:val="left"/>
-              <w:outlineLvl w:val="0"/>
               <w:rPr>
                 <w:rFonts w:eastAsia="Calibri" w:cs="Times New Roman"/>
                 <w:color w:val="FF0000"/>
@@ -1649,13 +1590,8 @@
           </w:p>
           <w:p>
             <w:pPr>
-              <w:tabs>
-                <w:tab w:val="left" w:pos="7020"/>
-              </w:tabs>
               <w:spacing w:after="0" w:line="240" w:lineRule="auto"/>
               <w:ind w:firstLine="0"/>
-              <w:jc w:val="left"/>
-              <w:outlineLvl w:val="0"/>
               <w:rPr>
                 <w:rFonts w:eastAsia="Calibri" w:cs="Times New Roman"/>
                 <w:color w:val="FF0000"/>
@@ -1704,30 +1640,17 @@
           </w:p>
           <w:p>
             <w:pPr>
-              <w:tabs>
-                <w:tab w:val="left" w:pos="7020"/>
-              </w:tabs>
               <w:spacing w:after="0" w:line="240" w:lineRule="auto"/>
               <w:ind w:firstLine="0"/>
-              <w:jc w:val="left"/>
-              <w:outlineLvl w:val="0"/>
-              <w:rPr>
-                <w:rFonts w:eastAsia="Calibri" w:cs="Times New Roman"/>
-                <w:sz w:val="22"/>
-                <w:lang w:eastAsia="ru-RU"/>
-              </w:rPr>
-            </w:pPr>
-            <w:bookmarkStart w:id="24" w:name="_Toc532486880"/>
-            <w:bookmarkStart w:id="25" w:name="_Toc532486982"/>
-            <w:r>
               <w:rPr>
                 <w:rFonts w:eastAsia="Calibri" w:cs="Times New Roman"/>
                 <w:color w:val="FF0000"/>
                 <w:sz w:val="22"/>
                 <w:lang w:eastAsia="ru-RU"/>
               </w:rPr>
-              <w:t>7</w:t>
-            </w:r>
+            </w:pPr>
+            <w:bookmarkStart w:id="24" w:name="_Toc532486880"/>
+            <w:bookmarkStart w:id="25" w:name="_Toc532486982"/>
             <w:r>
               <w:rPr>
                 <w:rFonts w:eastAsia="Calibri" w:cs="Times New Roman"/>
@@ -1735,7 +1658,7 @@
                 <w:sz w:val="22"/>
                 <w:lang w:eastAsia="ru-RU"/>
               </w:rPr>
-              <w:t>.</w:t>
+              <w:t>7</w:t>
             </w:r>
             <w:r>
               <w:rPr>
@@ -1744,7 +1667,7 @@
                 <w:sz w:val="22"/>
                 <w:lang w:eastAsia="ru-RU"/>
               </w:rPr>
-              <w:t xml:space="preserve"> </w:t>
+              <w:t>.</w:t>
             </w:r>
             <w:r>
               <w:rPr>
@@ -1753,7 +1676,7 @@
                 <w:sz w:val="22"/>
                 <w:lang w:eastAsia="ru-RU"/>
               </w:rPr>
-              <w:t>О</w:t>
+              <w:t xml:space="preserve"> </w:t>
             </w:r>
             <w:r>
               <w:rPr>
@@ -1762,10 +1685,8 @@
                 <w:sz w:val="22"/>
                 <w:lang w:eastAsia="ru-RU"/>
               </w:rPr>
-              <w:t>тладка и тестирование</w:t>
-            </w:r>
-            <w:bookmarkEnd w:id="24"/>
-            <w:bookmarkEnd w:id="25"/>
+              <w:t>О</w:t>
+            </w:r>
             <w:r>
               <w:rPr>
                 <w:rFonts w:eastAsia="Calibri" w:cs="Times New Roman"/>
@@ -1773,20 +1694,27 @@
                 <w:sz w:val="22"/>
                 <w:lang w:eastAsia="ru-RU"/>
               </w:rPr>
+              <w:t>тладка и тестирование</w:t>
+            </w:r>
+            <w:bookmarkEnd w:id="24"/>
+            <w:bookmarkEnd w:id="25"/>
+            <w:r>
+              <w:rPr>
+                <w:rFonts w:eastAsia="Calibri" w:cs="Times New Roman"/>
+                <w:color w:val="FF0000"/>
+                <w:sz w:val="22"/>
+                <w:lang w:eastAsia="ru-RU"/>
+              </w:rPr>
               <w:t>, и сборка программы</w:t>
             </w:r>
           </w:p>
           <w:p>
             <w:pPr>
-              <w:tabs>
-                <w:tab w:val="left" w:pos="7020"/>
-              </w:tabs>
               <w:spacing w:after="0" w:line="240" w:lineRule="auto"/>
               <w:ind w:firstLine="0"/>
-              <w:jc w:val="left"/>
-              <w:outlineLvl w:val="0"/>
               <w:rPr>
                 <w:rFonts w:eastAsia="Calibri" w:cs="Times New Roman"/>
+                <w:color w:val="FF0000"/>
                 <w:sz w:val="22"/>
                 <w:lang w:eastAsia="ru-RU"/>
               </w:rPr>
@@ -1926,18 +1854,7 @@
           <w:u w:val="single"/>
           <w:lang w:eastAsia="ru-RU"/>
         </w:rPr>
-        <w:t>2</w:t>
-      </w:r>
-      <w:r>
-        <w:rPr>
-          <w:rFonts w:eastAsia="Times New Roman" w:cs="Times New Roman"/>
-          <w:color w:val="FF0000"/>
-          <w:sz w:val="24"/>
-          <w:szCs w:val="24"/>
-          <w:u w:val="single"/>
-          <w:lang w:eastAsia="ru-RU"/>
-        </w:rPr>
-        <w:t>2</w:t>
+        <w:t>23</w:t>
       </w:r>
       <w:r>
         <w:rPr>
@@ -2231,7 +2148,7 @@
     </w:p>
     <w:p>
       <w:pPr>
-        <w:pStyle w:val="ad"/>
+        <w:jc w:val="center"/>
       </w:pPr>
       <w:bookmarkStart w:id="26" w:name="_Toc532486984"/>
       <w:r>
@@ -2492,13 +2409,15 @@
         <w:pStyle w:val="ad"/>
       </w:pPr>
       <w:bookmarkStart w:id="27" w:name="_Toc532486985"/>
+      <w:bookmarkStart w:id="28" w:name="_Toc154092486"/>
       <w:r>
         <w:lastRenderedPageBreak/>
         <w:t>Содержание</w:t>
       </w:r>
       <w:bookmarkEnd w:id="27"/>
-    </w:p>
-    <w:bookmarkStart w:id="28" w:name="_Toc420011119" w:displacedByCustomXml="next"/>
+      <w:bookmarkEnd w:id="28"/>
+    </w:p>
+    <w:bookmarkStart w:id="29" w:name="_Toc420011119" w:displacedByCustomXml="next"/>
     <w:sdt>
       <w:sdtPr>
         <w:rPr>
@@ -2513,6 +2432,14 @@
           <w:docPartUnique/>
         </w:docPartObj>
       </w:sdtPr>
+      <w:sdtEndPr>
+        <w:rPr>
+          <w:rFonts w:eastAsia="Times New Roman" w:cs="Times New Roman"/>
+          <w:kern w:val="0"/>
+          <w:szCs w:val="20"/>
+          <w:lang w:eastAsia="ru-RU"/>
+        </w:rPr>
+      </w:sdtEndPr>
       <w:sdtContent>
         <w:p>
           <w:pPr>
@@ -2522,6 +2449,7 @@
               <w:noProof/>
               <w:sz w:val="22"/>
               <w:szCs w:val="22"/>
+              <w:lang w:val="en-US" w:eastAsia="en-US"/>
             </w:rPr>
           </w:pPr>
           <w:r>
@@ -2533,12 +2461,14 @@
           <w:r>
             <w:fldChar w:fldCharType="separate"/>
           </w:r>
-          <w:hyperlink w:anchor="_Toc532486987" w:history="1">
-            <w:r>
-              <w:rPr>
-                <w:noProof/>
-              </w:rPr>
-              <w:t>ВВЕДЕНИЕ</w:t>
+          <w:hyperlink w:anchor="_Toc154092486" w:history="1">
+            <w:r>
+              <w:rPr>
+                <w:rStyle w:val="Hyperlink"/>
+                <w:rFonts w:eastAsia="SimSun"/>
+                <w:noProof/>
+              </w:rPr>
+              <w:t>Содержание</w:t>
             </w:r>
             <w:r>
               <w:rPr>
@@ -2559,7 +2489,7 @@
                 <w:noProof/>
                 <w:webHidden/>
               </w:rPr>
-              <w:instrText xml:space="preserve"> PAGEREF _Toc532486987 \h </w:instrText>
+              <w:instrText xml:space="preserve"> PAGEREF _Toc154092486 \h </w:instrText>
             </w:r>
             <w:r>
               <w:rPr>
@@ -2579,7 +2509,7 @@
                 <w:noProof/>
                 <w:webHidden/>
               </w:rPr>
-              <w:t>8</w:t>
+              <w:t>4</w:t>
             </w:r>
             <w:r>
               <w:rPr>
@@ -2598,11 +2528,84 @@
               <w:noProof/>
               <w:sz w:val="22"/>
               <w:szCs w:val="22"/>
+              <w:lang w:val="en-US" w:eastAsia="en-US"/>
             </w:rPr>
           </w:pPr>
-          <w:hyperlink w:anchor="_Toc532486988" w:history="1">
-            <w:r>
-              <w:rPr>
+          <w:hyperlink w:anchor="_Toc154092487" w:history="1">
+            <w:r>
+              <w:rPr>
+                <w:rStyle w:val="Hyperlink"/>
+                <w:rFonts w:eastAsia="SimSun"/>
+                <w:noProof/>
+              </w:rPr>
+              <w:t>ВВЕДЕНИЕ</w:t>
+            </w:r>
+            <w:r>
+              <w:rPr>
+                <w:noProof/>
+                <w:webHidden/>
+              </w:rPr>
+              <w:tab/>
+            </w:r>
+            <w:r>
+              <w:rPr>
+                <w:noProof/>
+                <w:webHidden/>
+              </w:rPr>
+              <w:fldChar w:fldCharType="begin"/>
+            </w:r>
+            <w:r>
+              <w:rPr>
+                <w:noProof/>
+                <w:webHidden/>
+              </w:rPr>
+              <w:instrText xml:space="preserve"> PAGEREF _Toc154092487 \h </w:instrText>
+            </w:r>
+            <w:r>
+              <w:rPr>
+                <w:noProof/>
+                <w:webHidden/>
+              </w:rPr>
+            </w:r>
+            <w:r>
+              <w:rPr>
+                <w:noProof/>
+                <w:webHidden/>
+              </w:rPr>
+              <w:fldChar w:fldCharType="separate"/>
+            </w:r>
+            <w:r>
+              <w:rPr>
+                <w:noProof/>
+                <w:webHidden/>
+              </w:rPr>
+              <w:t>5</w:t>
+            </w:r>
+            <w:r>
+              <w:rPr>
+                <w:noProof/>
+                <w:webHidden/>
+              </w:rPr>
+              <w:fldChar w:fldCharType="end"/>
+            </w:r>
+          </w:hyperlink>
+        </w:p>
+        <w:p>
+          <w:pPr>
+            <w:pStyle w:val="TOC1"/>
+            <w:rPr>
+              <w:rFonts w:asciiTheme="minorHAnsi" w:eastAsiaTheme="minorEastAsia" w:hAnsiTheme="minorHAnsi" w:cstheme="minorBidi"/>
+              <w:noProof/>
+              <w:sz w:val="22"/>
+              <w:szCs w:val="22"/>
+              <w:lang w:val="en-US" w:eastAsia="en-US"/>
+            </w:rPr>
+          </w:pPr>
+          <w:hyperlink w:anchor="_Toc154092488" w:history="1">
+            <w:r>
+              <w:rPr>
+                <w:rStyle w:val="Hyperlink"/>
+                <w:rFonts w:eastAsia="SimSun"/>
                 <w:noProof/>
               </w:rPr>
               <w:t>1</w:t>
@@ -2613,14 +2616,17 @@
                 <w:noProof/>
                 <w:sz w:val="22"/>
                 <w:szCs w:val="22"/>
+                <w:lang w:val="en-US" w:eastAsia="en-US"/>
               </w:rPr>
               <w:tab/>
             </w:r>
             <w:r>
               <w:rPr>
-                <w:noProof/>
-              </w:rPr>
-              <w:t>МЕТОДЫ/АЛГОРИТМЫ/БИБЛИОТЕКИ/ ПРОГРАММНЫЕ СРЕДСТВА…</w:t>
+                <w:rStyle w:val="Hyperlink"/>
+                <w:rFonts w:eastAsia="SimSun"/>
+                <w:noProof/>
+              </w:rPr>
+              <w:t>МЕТОДЫ И АЛГОРИТМЫ РЕЗЕРВНОГО КОПИРОВАНИЯ</w:t>
             </w:r>
             <w:r>
               <w:rPr>
@@ -2641,7 +2647,7 @@
                 <w:noProof/>
                 <w:webHidden/>
               </w:rPr>
-              <w:instrText xml:space="preserve"> PAGEREF _Toc532486988 \h </w:instrText>
+              <w:instrText xml:space="preserve"> PAGEREF _Toc154092488 \h </w:instrText>
             </w:r>
             <w:r>
               <w:rPr>
@@ -2661,7 +2667,7 @@
                 <w:noProof/>
                 <w:webHidden/>
               </w:rPr>
-              <w:t>9</w:t>
+              <w:t>7</w:t>
             </w:r>
             <w:r>
               <w:rPr>
@@ -2683,11 +2689,14 @@
               <w:noProof/>
               <w:sz w:val="22"/>
               <w:szCs w:val="22"/>
+              <w:lang w:val="en-US" w:eastAsia="en-US"/>
             </w:rPr>
           </w:pPr>
-          <w:hyperlink w:anchor="_Toc532486989" w:history="1">
-            <w:r>
-              <w:rPr>
+          <w:hyperlink w:anchor="_Toc154092489" w:history="1">
+            <w:r>
+              <w:rPr>
+                <w:rStyle w:val="Hyperlink"/>
+                <w:rFonts w:eastAsia="SimSun"/>
                 <w:noProof/>
               </w:rPr>
               <w:t>1.1</w:t>
@@ -2698,14 +2707,17 @@
                 <w:noProof/>
                 <w:sz w:val="22"/>
                 <w:szCs w:val="22"/>
+                <w:lang w:val="en-US" w:eastAsia="en-US"/>
               </w:rPr>
               <w:tab/>
             </w:r>
             <w:r>
               <w:rPr>
-                <w:noProof/>
-              </w:rPr>
-              <w:t>Анализ методов …</w:t>
+                <w:rStyle w:val="Hyperlink"/>
+                <w:rFonts w:eastAsia="SimSun"/>
+                <w:noProof/>
+              </w:rPr>
+              <w:t>Анализ методов резервного копирования</w:t>
             </w:r>
             <w:r>
               <w:rPr>
@@ -2726,7 +2738,7 @@
                 <w:noProof/>
                 <w:webHidden/>
               </w:rPr>
-              <w:instrText xml:space="preserve"> PAGEREF _Toc532486989 \h </w:instrText>
+              <w:instrText xml:space="preserve"> PAGEREF _Toc154092489 \h </w:instrText>
             </w:r>
             <w:r>
               <w:rPr>
@@ -2746,7 +2758,7 @@
                 <w:noProof/>
                 <w:webHidden/>
               </w:rPr>
-              <w:t>9</w:t>
+              <w:t>7</w:t>
             </w:r>
             <w:r>
               <w:rPr>
@@ -2768,11 +2780,14 @@
               <w:noProof/>
               <w:sz w:val="22"/>
               <w:szCs w:val="22"/>
+              <w:lang w:val="en-US" w:eastAsia="en-US"/>
             </w:rPr>
           </w:pPr>
-          <w:hyperlink w:anchor="_Toc532486990" w:history="1">
-            <w:r>
-              <w:rPr>
+          <w:hyperlink w:anchor="_Toc154092490" w:history="1">
+            <w:r>
+              <w:rPr>
+                <w:rStyle w:val="Hyperlink"/>
+                <w:rFonts w:eastAsia="SimSun"/>
                 <w:noProof/>
               </w:rPr>
               <w:t>1.2</w:t>
@@ -2783,14 +2798,17 @@
                 <w:noProof/>
                 <w:sz w:val="22"/>
                 <w:szCs w:val="22"/>
+                <w:lang w:val="en-US" w:eastAsia="en-US"/>
               </w:rPr>
               <w:tab/>
             </w:r>
             <w:r>
               <w:rPr>
-                <w:noProof/>
-              </w:rPr>
-              <w:t>Описание алгоритмов …</w:t>
+                <w:rStyle w:val="Hyperlink"/>
+                <w:rFonts w:eastAsia="SimSun"/>
+                <w:noProof/>
+              </w:rPr>
+              <w:t>Анализ существующих решений на рынке</w:t>
             </w:r>
             <w:r>
               <w:rPr>
@@ -2811,7 +2829,7 @@
                 <w:noProof/>
                 <w:webHidden/>
               </w:rPr>
-              <w:instrText xml:space="preserve"> PAGEREF _Toc532486990 \h </w:instrText>
+              <w:instrText xml:space="preserve"> PAGEREF _Toc154092490 \h </w:instrText>
             </w:r>
             <w:r>
               <w:rPr>
@@ -2853,11 +2871,14 @@
               <w:noProof/>
               <w:sz w:val="22"/>
               <w:szCs w:val="22"/>
+              <w:lang w:val="en-US" w:eastAsia="en-US"/>
             </w:rPr>
           </w:pPr>
-          <w:hyperlink w:anchor="_Toc532486991" w:history="1">
-            <w:r>
-              <w:rPr>
+          <w:hyperlink w:anchor="_Toc154092491" w:history="1">
+            <w:r>
+              <w:rPr>
+                <w:rStyle w:val="Hyperlink"/>
+                <w:rFonts w:eastAsia="SimSun"/>
                 <w:noProof/>
               </w:rPr>
               <w:t>1.3</w:t>
@@ -2868,14 +2889,25 @@
                 <w:noProof/>
                 <w:sz w:val="22"/>
                 <w:szCs w:val="22"/>
+                <w:lang w:val="en-US" w:eastAsia="en-US"/>
               </w:rPr>
               <w:tab/>
             </w:r>
             <w:r>
               <w:rPr>
-                <w:noProof/>
-              </w:rPr>
-              <w:t>Существующие библиотеки/программные средства …</w:t>
+                <w:rStyle w:val="Hyperlink"/>
+                <w:rFonts w:eastAsia="SimSun"/>
+                <w:noProof/>
+              </w:rPr>
+              <w:t>Изучение существующих программных средств для реализации алгоритма</w:t>
+            </w:r>
+            <w:r>
+              <w:rPr>
+                <w:rStyle w:val="Hyperlink"/>
+                <w:rFonts w:eastAsia="SimSun"/>
+                <w:noProof/>
+              </w:rPr>
+              <w:t>…..</w:t>
             </w:r>
             <w:r>
               <w:rPr>
@@ -2896,7 +2928,7 @@
                 <w:noProof/>
                 <w:webHidden/>
               </w:rPr>
-              <w:instrText xml:space="preserve"> PAGEREF _Toc532486991 \h </w:instrText>
+              <w:instrText xml:space="preserve"> PAGEREF _Toc154092491 \h </w:instrText>
             </w:r>
             <w:r>
               <w:rPr>
@@ -2916,7 +2948,7 @@
                 <w:noProof/>
                 <w:webHidden/>
               </w:rPr>
-              <w:t>9</w:t>
+              <w:t>12</w:t>
             </w:r>
             <w:r>
               <w:rPr>
@@ -2938,11 +2970,14 @@
               <w:noProof/>
               <w:sz w:val="22"/>
               <w:szCs w:val="22"/>
+              <w:lang w:val="en-US" w:eastAsia="en-US"/>
             </w:rPr>
           </w:pPr>
-          <w:hyperlink w:anchor="_Toc532486992" w:history="1">
-            <w:r>
-              <w:rPr>
+          <w:hyperlink w:anchor="_Toc154092492" w:history="1">
+            <w:r>
+              <w:rPr>
+                <w:rStyle w:val="Hyperlink"/>
+                <w:rFonts w:eastAsia="SimSun"/>
                 <w:noProof/>
               </w:rPr>
               <w:t>1.4</w:t>
@@ -2953,11 +2988,14 @@
                 <w:noProof/>
                 <w:sz w:val="22"/>
                 <w:szCs w:val="22"/>
+                <w:lang w:val="en-US" w:eastAsia="en-US"/>
               </w:rPr>
               <w:tab/>
             </w:r>
             <w:r>
               <w:rPr>
+                <w:rStyle w:val="Hyperlink"/>
+                <w:rFonts w:eastAsia="SimSun"/>
                 <w:noProof/>
               </w:rPr>
               <w:t>Разработка алгоритма…</w:t>
@@ -2981,7 +3019,7 @@
                 <w:noProof/>
                 <w:webHidden/>
               </w:rPr>
-              <w:instrText xml:space="preserve"> PAGEREF _Toc532486992 \h </w:instrText>
+              <w:instrText xml:space="preserve"> PAGEREF _Toc154092492 \h </w:instrText>
             </w:r>
             <w:r>
               <w:rPr>
@@ -3001,7 +3039,7 @@
                 <w:noProof/>
                 <w:webHidden/>
               </w:rPr>
-              <w:t>9</w:t>
+              <w:t>12</w:t>
             </w:r>
             <w:r>
               <w:rPr>
@@ -3023,11 +3061,14 @@
               <w:noProof/>
               <w:sz w:val="22"/>
               <w:szCs w:val="22"/>
+              <w:lang w:val="en-US" w:eastAsia="en-US"/>
             </w:rPr>
           </w:pPr>
-          <w:hyperlink w:anchor="_Toc532486993" w:history="1">
-            <w:r>
-              <w:rPr>
+          <w:hyperlink w:anchor="_Toc154092493" w:history="1">
+            <w:r>
+              <w:rPr>
+                <w:rStyle w:val="Hyperlink"/>
+                <w:rFonts w:eastAsia="SimSun"/>
                 <w:noProof/>
               </w:rPr>
               <w:t>1.5</w:t>
@@ -3038,11 +3079,14 @@
                 <w:noProof/>
                 <w:sz w:val="22"/>
                 <w:szCs w:val="22"/>
+                <w:lang w:val="en-US" w:eastAsia="en-US"/>
               </w:rPr>
               <w:tab/>
             </w:r>
             <w:r>
               <w:rPr>
+                <w:rStyle w:val="Hyperlink"/>
+                <w:rFonts w:eastAsia="SimSun"/>
                 <w:noProof/>
               </w:rPr>
               <w:t>Выводы и результаты</w:t>
@@ -3066,7 +3110,7 @@
                 <w:noProof/>
                 <w:webHidden/>
               </w:rPr>
-              <w:instrText xml:space="preserve"> PAGEREF _Toc532486993 \h </w:instrText>
+              <w:instrText xml:space="preserve"> PAGEREF _Toc154092493 \h </w:instrText>
             </w:r>
             <w:r>
               <w:rPr>
@@ -3086,7 +3130,7 @@
                 <w:noProof/>
                 <w:webHidden/>
               </w:rPr>
-              <w:t>9</w:t>
+              <w:t>12</w:t>
             </w:r>
             <w:r>
               <w:rPr>
@@ -3105,11 +3149,14 @@
               <w:noProof/>
               <w:sz w:val="22"/>
               <w:szCs w:val="22"/>
+              <w:lang w:val="en-US" w:eastAsia="en-US"/>
             </w:rPr>
           </w:pPr>
-          <w:hyperlink w:anchor="_Toc532486994" w:history="1">
-            <w:r>
-              <w:rPr>
+          <w:hyperlink w:anchor="_Toc154092494" w:history="1">
+            <w:r>
+              <w:rPr>
+                <w:rStyle w:val="Hyperlink"/>
+                <w:rFonts w:eastAsia="SimSun"/>
                 <w:noProof/>
               </w:rPr>
               <w:t>2</w:t>
@@ -3120,11 +3167,14 @@
                 <w:noProof/>
                 <w:sz w:val="22"/>
                 <w:szCs w:val="22"/>
+                <w:lang w:val="en-US" w:eastAsia="en-US"/>
               </w:rPr>
               <w:tab/>
             </w:r>
             <w:r>
               <w:rPr>
+                <w:rStyle w:val="Hyperlink"/>
+                <w:rFonts w:eastAsia="SimSun"/>
                 <w:noProof/>
               </w:rPr>
               <w:t>ОПИСАНИЕ РАЗРАБОТАННОГО ПРОГРАММНОГО ОБЕСПЕЧЕНИЯ</w:t>
@@ -3148,7 +3198,7 @@
                 <w:noProof/>
                 <w:webHidden/>
               </w:rPr>
-              <w:instrText xml:space="preserve"> PAGEREF _Toc532486994 \h </w:instrText>
+              <w:instrText xml:space="preserve"> PAGEREF _Toc154092494 \h </w:instrText>
             </w:r>
             <w:r>
               <w:rPr>
@@ -3168,7 +3218,7 @@
                 <w:noProof/>
                 <w:webHidden/>
               </w:rPr>
-              <w:t>10</w:t>
+              <w:t>13</w:t>
             </w:r>
             <w:r>
               <w:rPr>
@@ -3190,11 +3240,14 @@
               <w:noProof/>
               <w:sz w:val="22"/>
               <w:szCs w:val="22"/>
+              <w:lang w:val="en-US" w:eastAsia="en-US"/>
             </w:rPr>
           </w:pPr>
-          <w:hyperlink w:anchor="_Toc532486995" w:history="1">
-            <w:r>
-              <w:rPr>
+          <w:hyperlink w:anchor="_Toc154092495" w:history="1">
+            <w:r>
+              <w:rPr>
+                <w:rStyle w:val="Hyperlink"/>
+                <w:rFonts w:eastAsia="SimSun"/>
                 <w:noProof/>
               </w:rPr>
               <w:t>2.1</w:t>
@@ -3205,11 +3258,14 @@
                 <w:noProof/>
                 <w:sz w:val="22"/>
                 <w:szCs w:val="22"/>
+                <w:lang w:val="en-US" w:eastAsia="en-US"/>
               </w:rPr>
               <w:tab/>
             </w:r>
             <w:r>
               <w:rPr>
+                <w:rStyle w:val="Hyperlink"/>
+                <w:rFonts w:eastAsia="SimSun"/>
                 <w:noProof/>
               </w:rPr>
               <w:t>Выбор средств разработки и системных программных средств</w:t>
@@ -3233,7 +3289,7 @@
                 <w:noProof/>
                 <w:webHidden/>
               </w:rPr>
-              <w:instrText xml:space="preserve"> PAGEREF _Toc532486995 \h </w:instrText>
+              <w:instrText xml:space="preserve"> PAGEREF _Toc154092495 \h </w:instrText>
             </w:r>
             <w:r>
               <w:rPr>
@@ -3253,7 +3309,7 @@
                 <w:noProof/>
                 <w:webHidden/>
               </w:rPr>
-              <w:t>10</w:t>
+              <w:t>13</w:t>
             </w:r>
             <w:r>
               <w:rPr>
@@ -3275,11 +3331,14 @@
               <w:noProof/>
               <w:sz w:val="22"/>
               <w:szCs w:val="22"/>
+              <w:lang w:val="en-US" w:eastAsia="en-US"/>
             </w:rPr>
           </w:pPr>
-          <w:hyperlink w:anchor="_Toc532486996" w:history="1">
-            <w:r>
-              <w:rPr>
+          <w:hyperlink w:anchor="_Toc154092496" w:history="1">
+            <w:r>
+              <w:rPr>
+                <w:rStyle w:val="Hyperlink"/>
+                <w:rFonts w:eastAsia="SimSun"/>
                 <w:noProof/>
               </w:rPr>
               <w:t>2.2</w:t>
@@ -3290,11 +3349,14 @@
                 <w:noProof/>
                 <w:sz w:val="22"/>
                 <w:szCs w:val="22"/>
+                <w:lang w:val="en-US" w:eastAsia="en-US"/>
               </w:rPr>
               <w:tab/>
             </w:r>
             <w:r>
               <w:rPr>
+                <w:rStyle w:val="Hyperlink"/>
+                <w:rFonts w:eastAsia="SimSun"/>
                 <w:noProof/>
               </w:rPr>
               <w:t>Требования к разрабатываемой программе</w:t>
@@ -3318,7 +3380,7 @@
                 <w:noProof/>
                 <w:webHidden/>
               </w:rPr>
-              <w:instrText xml:space="preserve"> PAGEREF _Toc532486996 \h </w:instrText>
+              <w:instrText xml:space="preserve"> PAGEREF _Toc154092496 \h </w:instrText>
             </w:r>
             <w:r>
               <w:rPr>
@@ -3338,7 +3400,7 @@
                 <w:noProof/>
                 <w:webHidden/>
               </w:rPr>
-              <w:t>10</w:t>
+              <w:t>13</w:t>
             </w:r>
             <w:r>
               <w:rPr>
@@ -3360,11 +3422,14 @@
               <w:noProof/>
               <w:sz w:val="22"/>
               <w:szCs w:val="22"/>
+              <w:lang w:val="en-US" w:eastAsia="en-US"/>
             </w:rPr>
           </w:pPr>
-          <w:hyperlink w:anchor="_Toc532486997" w:history="1">
-            <w:r>
-              <w:rPr>
+          <w:hyperlink w:anchor="_Toc154092497" w:history="1">
+            <w:r>
+              <w:rPr>
+                <w:rStyle w:val="Hyperlink"/>
+                <w:rFonts w:eastAsia="SimSun"/>
                 <w:noProof/>
               </w:rPr>
               <w:t>2.3</w:t>
@@ -3375,11 +3440,14 @@
                 <w:noProof/>
                 <w:sz w:val="22"/>
                 <w:szCs w:val="22"/>
+                <w:lang w:val="en-US" w:eastAsia="en-US"/>
               </w:rPr>
               <w:tab/>
             </w:r>
             <w:r>
               <w:rPr>
+                <w:rStyle w:val="Hyperlink"/>
+                <w:rFonts w:eastAsia="SimSun"/>
                 <w:noProof/>
               </w:rPr>
               <w:t>Структура программы</w:t>
@@ -3403,7 +3471,7 @@
                 <w:noProof/>
                 <w:webHidden/>
               </w:rPr>
-              <w:instrText xml:space="preserve"> PAGEREF _Toc532486997 \h </w:instrText>
+              <w:instrText xml:space="preserve"> PAGEREF _Toc154092497 \h </w:instrText>
             </w:r>
             <w:r>
               <w:rPr>
@@ -3423,7 +3491,7 @@
                 <w:noProof/>
                 <w:webHidden/>
               </w:rPr>
-              <w:t>10</w:t>
+              <w:t>13</w:t>
             </w:r>
             <w:r>
               <w:rPr>
@@ -3445,11 +3513,14 @@
               <w:noProof/>
               <w:sz w:val="22"/>
               <w:szCs w:val="22"/>
+              <w:lang w:val="en-US" w:eastAsia="en-US"/>
             </w:rPr>
           </w:pPr>
-          <w:hyperlink w:anchor="_Toc532486998" w:history="1">
-            <w:r>
-              <w:rPr>
+          <w:hyperlink w:anchor="_Toc154092498" w:history="1">
+            <w:r>
+              <w:rPr>
+                <w:rStyle w:val="Hyperlink"/>
+                <w:rFonts w:eastAsia="SimSun"/>
                 <w:noProof/>
               </w:rPr>
               <w:t>2.3.1</w:t>
@@ -3460,11 +3531,14 @@
                 <w:noProof/>
                 <w:sz w:val="22"/>
                 <w:szCs w:val="22"/>
+                <w:lang w:val="en-US" w:eastAsia="en-US"/>
               </w:rPr>
               <w:tab/>
             </w:r>
             <w:r>
               <w:rPr>
+                <w:rStyle w:val="Hyperlink"/>
+                <w:rFonts w:eastAsia="SimSun"/>
                 <w:noProof/>
               </w:rPr>
               <w:t>Основные модули</w:t>
@@ -3488,7 +3562,7 @@
                 <w:noProof/>
                 <w:webHidden/>
               </w:rPr>
-              <w:instrText xml:space="preserve"> PAGEREF _Toc532486998 \h </w:instrText>
+              <w:instrText xml:space="preserve"> PAGEREF _Toc154092498 \h </w:instrText>
             </w:r>
             <w:r>
               <w:rPr>
@@ -3508,7 +3582,7 @@
                 <w:noProof/>
                 <w:webHidden/>
               </w:rPr>
-              <w:t>10</w:t>
+              <w:t>13</w:t>
             </w:r>
             <w:r>
               <w:rPr>
@@ -3530,11 +3604,14 @@
               <w:noProof/>
               <w:sz w:val="22"/>
               <w:szCs w:val="22"/>
+              <w:lang w:val="en-US" w:eastAsia="en-US"/>
             </w:rPr>
           </w:pPr>
-          <w:hyperlink w:anchor="_Toc532486999" w:history="1">
-            <w:r>
-              <w:rPr>
+          <w:hyperlink w:anchor="_Toc154092499" w:history="1">
+            <w:r>
+              <w:rPr>
+                <w:rStyle w:val="Hyperlink"/>
+                <w:rFonts w:eastAsia="SimSun"/>
                 <w:noProof/>
               </w:rPr>
               <w:t>2.3.2</w:t>
@@ -3545,11 +3622,14 @@
                 <w:noProof/>
                 <w:sz w:val="22"/>
                 <w:szCs w:val="22"/>
+                <w:lang w:val="en-US" w:eastAsia="en-US"/>
               </w:rPr>
               <w:tab/>
             </w:r>
             <w:r>
               <w:rPr>
+                <w:rStyle w:val="Hyperlink"/>
+                <w:rFonts w:eastAsia="SimSun"/>
                 <w:noProof/>
               </w:rPr>
               <w:t>Описание основных классов</w:t>
@@ -3573,7 +3653,7 @@
                 <w:noProof/>
                 <w:webHidden/>
               </w:rPr>
-              <w:instrText xml:space="preserve"> PAGEREF _Toc532486999 \h </w:instrText>
+              <w:instrText xml:space="preserve"> PAGEREF _Toc154092499 \h </w:instrText>
             </w:r>
             <w:r>
               <w:rPr>
@@ -3593,7 +3673,7 @@
                 <w:noProof/>
                 <w:webHidden/>
               </w:rPr>
-              <w:t>10</w:t>
+              <w:t>13</w:t>
             </w:r>
             <w:r>
               <w:rPr>
@@ -3615,11 +3695,14 @@
               <w:noProof/>
               <w:sz w:val="22"/>
               <w:szCs w:val="22"/>
+              <w:lang w:val="en-US" w:eastAsia="en-US"/>
             </w:rPr>
           </w:pPr>
-          <w:hyperlink w:anchor="_Toc532487000" w:history="1">
-            <w:r>
-              <w:rPr>
+          <w:hyperlink w:anchor="_Toc154092500" w:history="1">
+            <w:r>
+              <w:rPr>
+                <w:rStyle w:val="Hyperlink"/>
+                <w:rFonts w:eastAsia="SimSun"/>
                 <w:noProof/>
               </w:rPr>
               <w:t>2.3.3</w:t>
@@ -3630,11 +3713,14 @@
                 <w:noProof/>
                 <w:sz w:val="22"/>
                 <w:szCs w:val="22"/>
+                <w:lang w:val="en-US" w:eastAsia="en-US"/>
               </w:rPr>
               <w:tab/>
             </w:r>
             <w:r>
               <w:rPr>
+                <w:rStyle w:val="Hyperlink"/>
+                <w:rFonts w:eastAsia="SimSun"/>
                 <w:noProof/>
               </w:rPr>
               <w:t>Описание основных структур данных</w:t>
@@ -3658,7 +3744,7 @@
                 <w:noProof/>
                 <w:webHidden/>
               </w:rPr>
-              <w:instrText xml:space="preserve"> PAGEREF _Toc532487000 \h </w:instrText>
+              <w:instrText xml:space="preserve"> PAGEREF _Toc154092500 \h </w:instrText>
             </w:r>
             <w:r>
               <w:rPr>
@@ -3678,7 +3764,7 @@
                 <w:noProof/>
                 <w:webHidden/>
               </w:rPr>
-              <w:t>11</w:t>
+              <w:t>14</w:t>
             </w:r>
             <w:r>
               <w:rPr>
@@ -3700,11 +3786,14 @@
               <w:noProof/>
               <w:sz w:val="22"/>
               <w:szCs w:val="22"/>
+              <w:lang w:val="en-US" w:eastAsia="en-US"/>
             </w:rPr>
           </w:pPr>
-          <w:hyperlink w:anchor="_Toc532487001" w:history="1">
-            <w:r>
-              <w:rPr>
+          <w:hyperlink w:anchor="_Toc154092501" w:history="1">
+            <w:r>
+              <w:rPr>
+                <w:rStyle w:val="Hyperlink"/>
+                <w:rFonts w:eastAsia="SimSun"/>
                 <w:noProof/>
               </w:rPr>
               <w:t>2.3.4</w:t>
@@ -3715,11 +3804,14 @@
                 <w:noProof/>
                 <w:sz w:val="22"/>
                 <w:szCs w:val="22"/>
+                <w:lang w:val="en-US" w:eastAsia="en-US"/>
               </w:rPr>
               <w:tab/>
             </w:r>
             <w:r>
               <w:rPr>
+                <w:rStyle w:val="Hyperlink"/>
+                <w:rFonts w:eastAsia="SimSun"/>
                 <w:noProof/>
               </w:rPr>
               <w:t>Описание основных функций и процедур</w:t>
@@ -3743,7 +3835,7 @@
                 <w:noProof/>
                 <w:webHidden/>
               </w:rPr>
-              <w:instrText xml:space="preserve"> PAGEREF _Toc532487001 \h </w:instrText>
+              <w:instrText xml:space="preserve"> PAGEREF _Toc154092501 \h </w:instrText>
             </w:r>
             <w:r>
               <w:rPr>
@@ -3763,7 +3855,7 @@
                 <w:noProof/>
                 <w:webHidden/>
               </w:rPr>
-              <w:t>11</w:t>
+              <w:t>14</w:t>
             </w:r>
             <w:r>
               <w:rPr>
@@ -3785,11 +3877,14 @@
               <w:noProof/>
               <w:sz w:val="22"/>
               <w:szCs w:val="22"/>
+              <w:lang w:val="en-US" w:eastAsia="en-US"/>
             </w:rPr>
           </w:pPr>
-          <w:hyperlink w:anchor="_Toc532487002" w:history="1">
-            <w:r>
-              <w:rPr>
+          <w:hyperlink w:anchor="_Toc154092502" w:history="1">
+            <w:r>
+              <w:rPr>
+                <w:rStyle w:val="Hyperlink"/>
+                <w:rFonts w:eastAsia="SimSun"/>
                 <w:noProof/>
               </w:rPr>
               <w:t>2.4</w:t>
@@ -3800,11 +3895,14 @@
                 <w:noProof/>
                 <w:sz w:val="22"/>
                 <w:szCs w:val="22"/>
+                <w:lang w:val="en-US" w:eastAsia="en-US"/>
               </w:rPr>
               <w:tab/>
             </w:r>
             <w:r>
               <w:rPr>
+                <w:rStyle w:val="Hyperlink"/>
+                <w:rFonts w:eastAsia="SimSun"/>
                 <w:noProof/>
               </w:rPr>
               <w:t>Описание интерфейса пользователя</w:t>
@@ -3828,7 +3926,7 @@
                 <w:noProof/>
                 <w:webHidden/>
               </w:rPr>
-              <w:instrText xml:space="preserve"> PAGEREF _Toc532487002 \h </w:instrText>
+              <w:instrText xml:space="preserve"> PAGEREF _Toc154092502 \h </w:instrText>
             </w:r>
             <w:r>
               <w:rPr>
@@ -3848,7 +3946,7 @@
                 <w:noProof/>
                 <w:webHidden/>
               </w:rPr>
-              <w:t>11</w:t>
+              <w:t>14</w:t>
             </w:r>
             <w:r>
               <w:rPr>
@@ -3870,11 +3968,14 @@
               <w:noProof/>
               <w:sz w:val="22"/>
               <w:szCs w:val="22"/>
+              <w:lang w:val="en-US" w:eastAsia="en-US"/>
             </w:rPr>
           </w:pPr>
-          <w:hyperlink w:anchor="_Toc532487003" w:history="1">
-            <w:r>
-              <w:rPr>
+          <w:hyperlink w:anchor="_Toc154092503" w:history="1">
+            <w:r>
+              <w:rPr>
+                <w:rStyle w:val="Hyperlink"/>
+                <w:rFonts w:eastAsia="SimSun"/>
                 <w:noProof/>
               </w:rPr>
               <w:t>2.5</w:t>
@@ -3885,11 +3986,14 @@
                 <w:noProof/>
                 <w:sz w:val="22"/>
                 <w:szCs w:val="22"/>
+                <w:lang w:val="en-US" w:eastAsia="en-US"/>
               </w:rPr>
               <w:tab/>
             </w:r>
             <w:r>
               <w:rPr>
+                <w:rStyle w:val="Hyperlink"/>
+                <w:rFonts w:eastAsia="SimSun"/>
                 <w:noProof/>
               </w:rPr>
               <w:t>Контрольный пример и результаты тестирования</w:t>
@@ -3913,7 +4017,7 @@
                 <w:noProof/>
                 <w:webHidden/>
               </w:rPr>
-              <w:instrText xml:space="preserve"> PAGEREF _Toc532487003 \h </w:instrText>
+              <w:instrText xml:space="preserve"> PAGEREF _Toc154092503 \h </w:instrText>
             </w:r>
             <w:r>
               <w:rPr>
@@ -3933,7 +4037,7 @@
                 <w:noProof/>
                 <w:webHidden/>
               </w:rPr>
-              <w:t>12</w:t>
+              <w:t>15</w:t>
             </w:r>
             <w:r>
               <w:rPr>
@@ -3955,11 +4059,14 @@
               <w:noProof/>
               <w:sz w:val="22"/>
               <w:szCs w:val="22"/>
+              <w:lang w:val="en-US" w:eastAsia="en-US"/>
             </w:rPr>
           </w:pPr>
-          <w:hyperlink w:anchor="_Toc532487004" w:history="1">
-            <w:r>
-              <w:rPr>
+          <w:hyperlink w:anchor="_Toc154092504" w:history="1">
+            <w:r>
+              <w:rPr>
+                <w:rStyle w:val="Hyperlink"/>
+                <w:rFonts w:eastAsia="SimSun"/>
                 <w:noProof/>
               </w:rPr>
               <w:t>2.6</w:t>
@@ -3970,11 +4077,14 @@
                 <w:noProof/>
                 <w:sz w:val="22"/>
                 <w:szCs w:val="22"/>
+                <w:lang w:val="en-US" w:eastAsia="en-US"/>
               </w:rPr>
               <w:tab/>
             </w:r>
             <w:r>
               <w:rPr>
+                <w:rStyle w:val="Hyperlink"/>
+                <w:rFonts w:eastAsia="SimSun"/>
                 <w:noProof/>
               </w:rPr>
               <w:t>Выводы и результаты</w:t>
@@ -3998,7 +4108,7 @@
                 <w:noProof/>
                 <w:webHidden/>
               </w:rPr>
-              <w:instrText xml:space="preserve"> PAGEREF _Toc532487004 \h </w:instrText>
+              <w:instrText xml:space="preserve"> PAGEREF _Toc154092504 \h </w:instrText>
             </w:r>
             <w:r>
               <w:rPr>
@@ -4018,7 +4128,7 @@
                 <w:noProof/>
                 <w:webHidden/>
               </w:rPr>
-              <w:t>12</w:t>
+              <w:t>15</w:t>
             </w:r>
             <w:r>
               <w:rPr>
@@ -4037,11 +4147,14 @@
               <w:noProof/>
               <w:sz w:val="22"/>
               <w:szCs w:val="22"/>
+              <w:lang w:val="en-US" w:eastAsia="en-US"/>
             </w:rPr>
           </w:pPr>
-          <w:hyperlink w:anchor="_Toc532487005" w:history="1">
-            <w:r>
-              <w:rPr>
+          <w:hyperlink w:anchor="_Toc154092505" w:history="1">
+            <w:r>
+              <w:rPr>
+                <w:rStyle w:val="Hyperlink"/>
+                <w:rFonts w:eastAsia="SimSun"/>
                 <w:noProof/>
               </w:rPr>
               <w:t>3</w:t>
@@ -4052,11 +4165,14 @@
                 <w:noProof/>
                 <w:sz w:val="22"/>
                 <w:szCs w:val="22"/>
+                <w:lang w:val="en-US" w:eastAsia="en-US"/>
               </w:rPr>
               <w:tab/>
             </w:r>
             <w:r>
               <w:rPr>
+                <w:rStyle w:val="Hyperlink"/>
+                <w:rFonts w:eastAsia="SimSun"/>
                 <w:noProof/>
               </w:rPr>
               <w:t>ЭКСПЕРИМЕНТАЛЬНЫЕ ИССЛЕДОВАНИЯ</w:t>
@@ -4080,7 +4196,7 @@
                 <w:noProof/>
                 <w:webHidden/>
               </w:rPr>
-              <w:instrText xml:space="preserve"> PAGEREF _Toc532487005 \h </w:instrText>
+              <w:instrText xml:space="preserve"> PAGEREF _Toc154092505 \h </w:instrText>
             </w:r>
             <w:r>
               <w:rPr>
@@ -4100,7 +4216,7 @@
                 <w:noProof/>
                 <w:webHidden/>
               </w:rPr>
-              <w:t>13</w:t>
+              <w:t>16</w:t>
             </w:r>
             <w:r>
               <w:rPr>
@@ -4122,11 +4238,14 @@
               <w:noProof/>
               <w:sz w:val="22"/>
               <w:szCs w:val="22"/>
+              <w:lang w:val="en-US" w:eastAsia="en-US"/>
             </w:rPr>
           </w:pPr>
-          <w:hyperlink w:anchor="_Toc532487006" w:history="1">
-            <w:r>
-              <w:rPr>
+          <w:hyperlink w:anchor="_Toc154092506" w:history="1">
+            <w:r>
+              <w:rPr>
+                <w:rStyle w:val="Hyperlink"/>
+                <w:rFonts w:eastAsia="SimSun"/>
                 <w:noProof/>
               </w:rPr>
               <w:t>3.1</w:t>
@@ -4137,11 +4256,14 @@
                 <w:noProof/>
                 <w:sz w:val="22"/>
                 <w:szCs w:val="22"/>
+                <w:lang w:val="en-US" w:eastAsia="en-US"/>
               </w:rPr>
               <w:tab/>
             </w:r>
             <w:r>
               <w:rPr>
+                <w:rStyle w:val="Hyperlink"/>
+                <w:rFonts w:eastAsia="SimSun"/>
                 <w:noProof/>
               </w:rPr>
               <w:t>Данные для экспериментов</w:t>
@@ -4165,7 +4287,7 @@
                 <w:noProof/>
                 <w:webHidden/>
               </w:rPr>
-              <w:instrText xml:space="preserve"> PAGEREF _Toc532487006 \h </w:instrText>
+              <w:instrText xml:space="preserve"> PAGEREF _Toc154092506 \h </w:instrText>
             </w:r>
             <w:r>
               <w:rPr>
@@ -4185,7 +4307,7 @@
                 <w:noProof/>
                 <w:webHidden/>
               </w:rPr>
-              <w:t>13</w:t>
+              <w:t>16</w:t>
             </w:r>
             <w:r>
               <w:rPr>
@@ -4207,11 +4329,14 @@
               <w:noProof/>
               <w:sz w:val="22"/>
               <w:szCs w:val="22"/>
+              <w:lang w:val="en-US" w:eastAsia="en-US"/>
             </w:rPr>
           </w:pPr>
-          <w:hyperlink w:anchor="_Toc532487007" w:history="1">
-            <w:r>
-              <w:rPr>
+          <w:hyperlink w:anchor="_Toc154092507" w:history="1">
+            <w:r>
+              <w:rPr>
+                <w:rStyle w:val="Hyperlink"/>
+                <w:rFonts w:eastAsia="SimSun"/>
                 <w:noProof/>
               </w:rPr>
               <w:t>3.2</w:t>
@@ -4222,11 +4347,14 @@
                 <w:noProof/>
                 <w:sz w:val="22"/>
                 <w:szCs w:val="22"/>
+                <w:lang w:val="en-US" w:eastAsia="en-US"/>
               </w:rPr>
               <w:tab/>
             </w:r>
             <w:r>
               <w:rPr>
+                <w:rStyle w:val="Hyperlink"/>
+                <w:rFonts w:eastAsia="SimSun"/>
                 <w:noProof/>
               </w:rPr>
               <w:t>Методика проведения эксперимента</w:t>
@@ -4250,7 +4378,7 @@
                 <w:noProof/>
                 <w:webHidden/>
               </w:rPr>
-              <w:instrText xml:space="preserve"> PAGEREF _Toc532487007 \h </w:instrText>
+              <w:instrText xml:space="preserve"> PAGEREF _Toc154092507 \h </w:instrText>
             </w:r>
             <w:r>
               <w:rPr>
@@ -4270,7 +4398,7 @@
                 <w:noProof/>
                 <w:webHidden/>
               </w:rPr>
-              <w:t>13</w:t>
+              <w:t>16</w:t>
             </w:r>
             <w:r>
               <w:rPr>
@@ -4292,11 +4420,14 @@
               <w:noProof/>
               <w:sz w:val="22"/>
               <w:szCs w:val="22"/>
+              <w:lang w:val="en-US" w:eastAsia="en-US"/>
             </w:rPr>
           </w:pPr>
-          <w:hyperlink w:anchor="_Toc532487008" w:history="1">
-            <w:r>
-              <w:rPr>
+          <w:hyperlink w:anchor="_Toc154092508" w:history="1">
+            <w:r>
+              <w:rPr>
+                <w:rStyle w:val="Hyperlink"/>
+                <w:rFonts w:eastAsia="SimSun"/>
                 <w:noProof/>
               </w:rPr>
               <w:t>3.3</w:t>
@@ -4307,11 +4438,14 @@
                 <w:noProof/>
                 <w:sz w:val="22"/>
                 <w:szCs w:val="22"/>
+                <w:lang w:val="en-US" w:eastAsia="en-US"/>
               </w:rPr>
               <w:tab/>
             </w:r>
             <w:r>
               <w:rPr>
+                <w:rStyle w:val="Hyperlink"/>
+                <w:rFonts w:eastAsia="SimSun"/>
                 <w:noProof/>
               </w:rPr>
               <w:t>Результаты экспериментов</w:t>
@@ -4335,7 +4469,7 @@
                 <w:noProof/>
                 <w:webHidden/>
               </w:rPr>
-              <w:instrText xml:space="preserve"> PAGEREF _Toc532487008 \h </w:instrText>
+              <w:instrText xml:space="preserve"> PAGEREF _Toc154092508 \h </w:instrText>
             </w:r>
             <w:r>
               <w:rPr>
@@ -4355,7 +4489,7 @@
                 <w:noProof/>
                 <w:webHidden/>
               </w:rPr>
-              <w:t>13</w:t>
+              <w:t>16</w:t>
             </w:r>
             <w:r>
               <w:rPr>
@@ -4377,11 +4511,14 @@
               <w:noProof/>
               <w:sz w:val="22"/>
               <w:szCs w:val="22"/>
+              <w:lang w:val="en-US" w:eastAsia="en-US"/>
             </w:rPr>
           </w:pPr>
-          <w:hyperlink w:anchor="_Toc532487009" w:history="1">
-            <w:r>
-              <w:rPr>
+          <w:hyperlink w:anchor="_Toc154092509" w:history="1">
+            <w:r>
+              <w:rPr>
+                <w:rStyle w:val="Hyperlink"/>
+                <w:rFonts w:eastAsia="SimSun"/>
                 <w:noProof/>
               </w:rPr>
               <w:t>3.4</w:t>
@@ -4392,11 +4529,14 @@
                 <w:noProof/>
                 <w:sz w:val="22"/>
                 <w:szCs w:val="22"/>
+                <w:lang w:val="en-US" w:eastAsia="en-US"/>
               </w:rPr>
               <w:tab/>
             </w:r>
             <w:r>
               <w:rPr>
+                <w:rStyle w:val="Hyperlink"/>
+                <w:rFonts w:eastAsia="SimSun"/>
                 <w:noProof/>
               </w:rPr>
               <w:t>Выводы и результаты</w:t>
@@ -4420,7 +4560,7 @@
                 <w:noProof/>
                 <w:webHidden/>
               </w:rPr>
-              <w:instrText xml:space="preserve"> PAGEREF _Toc532487009 \h </w:instrText>
+              <w:instrText xml:space="preserve"> PAGEREF _Toc154092509 \h </w:instrText>
             </w:r>
             <w:r>
               <w:rPr>
@@ -4440,7 +4580,7 @@
                 <w:noProof/>
                 <w:webHidden/>
               </w:rPr>
-              <w:t>13</w:t>
+              <w:t>16</w:t>
             </w:r>
             <w:r>
               <w:rPr>
@@ -4459,11 +4599,14 @@
               <w:noProof/>
               <w:sz w:val="22"/>
               <w:szCs w:val="22"/>
+              <w:lang w:val="en-US" w:eastAsia="en-US"/>
             </w:rPr>
           </w:pPr>
-          <w:hyperlink w:anchor="_Toc532487010" w:history="1">
-            <w:r>
-              <w:rPr>
+          <w:hyperlink w:anchor="_Toc154092510" w:history="1">
+            <w:r>
+              <w:rPr>
+                <w:rStyle w:val="Hyperlink"/>
+                <w:rFonts w:eastAsia="SimSun"/>
                 <w:noProof/>
               </w:rPr>
               <w:t>ЗАКЛЮЧЕНИЕ</w:t>
@@ -4487,7 +4630,7 @@
                 <w:noProof/>
                 <w:webHidden/>
               </w:rPr>
-              <w:instrText xml:space="preserve"> PAGEREF _Toc532487010 \h </w:instrText>
+              <w:instrText xml:space="preserve"> PAGEREF _Toc154092510 \h </w:instrText>
             </w:r>
             <w:r>
               <w:rPr>
@@ -4507,7 +4650,7 @@
                 <w:noProof/>
                 <w:webHidden/>
               </w:rPr>
-              <w:t>14</w:t>
+              <w:t>17</w:t>
             </w:r>
             <w:r>
               <w:rPr>
@@ -4526,11 +4669,14 @@
               <w:noProof/>
               <w:sz w:val="22"/>
               <w:szCs w:val="22"/>
+              <w:lang w:val="en-US" w:eastAsia="en-US"/>
             </w:rPr>
           </w:pPr>
-          <w:hyperlink w:anchor="_Toc532487011" w:history="1">
-            <w:r>
-              <w:rPr>
+          <w:hyperlink w:anchor="_Toc154092511" w:history="1">
+            <w:r>
+              <w:rPr>
+                <w:rStyle w:val="Hyperlink"/>
+                <w:rFonts w:eastAsia="SimSun"/>
                 <w:noProof/>
               </w:rPr>
               <w:t>СПИСОК ИСПОЛЬЗОВАННЫХ ИСТОЧНИКОВ</w:t>
@@ -4554,7 +4700,7 @@
                 <w:noProof/>
                 <w:webHidden/>
               </w:rPr>
-              <w:instrText xml:space="preserve"> PAGEREF _Toc532487011 \h </w:instrText>
+              <w:instrText xml:space="preserve"> PAGEREF _Toc154092511 \h </w:instrText>
             </w:r>
             <w:r>
               <w:rPr>
@@ -4574,7 +4720,7 @@
                 <w:noProof/>
                 <w:webHidden/>
               </w:rPr>
-              <w:t>15</w:t>
+              <w:t>18</w:t>
             </w:r>
             <w:r>
               <w:rPr>
@@ -4588,16 +4734,12 @@
         <w:p>
           <w:pPr>
             <w:pStyle w:val="TOC1"/>
-            <w:rPr>
-              <w:rFonts w:asciiTheme="minorHAnsi" w:eastAsiaTheme="minorEastAsia" w:hAnsiTheme="minorHAnsi" w:cstheme="minorBidi"/>
-              <w:noProof/>
-              <w:sz w:val="22"/>
-              <w:szCs w:val="22"/>
-            </w:rPr>
           </w:pPr>
-          <w:hyperlink w:anchor="_Toc532487012" w:history="1">
-            <w:r>
-              <w:rPr>
+          <w:hyperlink w:anchor="_Toc154092512" w:history="1">
+            <w:r>
+              <w:rPr>
+                <w:rStyle w:val="Hyperlink"/>
+                <w:rFonts w:eastAsia="SimSun"/>
                 <w:noProof/>
               </w:rPr>
               <w:t>ПРИЛОЖЕНИЕ А</w:t>
@@ -4621,7 +4763,7 @@
                 <w:noProof/>
                 <w:webHidden/>
               </w:rPr>
-              <w:instrText xml:space="preserve"> PAGEREF _Toc532487012 \h </w:instrText>
+              <w:instrText xml:space="preserve"> PAGEREF _Toc154092512 \h </w:instrText>
             </w:r>
             <w:r>
               <w:rPr>
@@ -4641,7 +4783,7 @@
                 <w:noProof/>
                 <w:webHidden/>
               </w:rPr>
-              <w:t>16</w:t>
+              <w:t>19</w:t>
             </w:r>
             <w:r>
               <w:rPr>
@@ -4651,11 +4793,6 @@
               <w:fldChar w:fldCharType="end"/>
             </w:r>
           </w:hyperlink>
-        </w:p>
-        <w:p>
-          <w:pPr>
-            <w:ind w:firstLine="0"/>
-          </w:pPr>
           <w:r>
             <w:fldChar w:fldCharType="end"/>
           </w:r>
@@ -4679,15 +4816,21 @@
     </w:p>
     <w:p>
       <w:pPr>
-        <w:pStyle w:val="ad"/>
-      </w:pPr>
-      <w:bookmarkStart w:id="29" w:name="_Toc532486987"/>
-      <w:bookmarkEnd w:id="28"/>
+        <w:pStyle w:val="Heading1"/>
+        <w:numPr>
+          <w:ilvl w:val="0"/>
+          <w:numId w:val="0"/>
+        </w:numPr>
+        <w:ind w:left="709"/>
+        <w:jc w:val="center"/>
+      </w:pPr>
+      <w:bookmarkStart w:id="30" w:name="_Toc154092487"/>
+      <w:bookmarkEnd w:id="29"/>
       <w:r>
         <w:lastRenderedPageBreak/>
         <w:t>ВВЕДЕНИЕ</w:t>
       </w:r>
-      <w:bookmarkEnd w:id="29"/>
+      <w:bookmarkEnd w:id="30"/>
     </w:p>
     <w:p>
       <w:pPr>
@@ -4858,7 +5001,6 @@
     <w:p>
       <w:pPr>
         <w:spacing w:after="0"/>
-        <w:ind w:firstLine="0"/>
         <w:rPr>
           <w:rFonts w:cs="Times New Roman"/>
           <w:color w:val="000000"/>
@@ -4873,7 +5015,6 @@
           <w:szCs w:val="28"/>
           <w:shd w:val="clear" w:color="auto" w:fill="FFFFFF"/>
         </w:rPr>
-        <w:tab/>
         <w:t xml:space="preserve">На текущий момент времени </w:t>
       </w:r>
       <w:r>
@@ -4958,7 +5099,25 @@
           <w:szCs w:val="28"/>
           <w:shd w:val="clear" w:color="auto" w:fill="FFFFFF"/>
         </w:rPr>
-        <w:t xml:space="preserve">, обладающего простым и понятным интерфейсом, благодаря которому пользователь будет получать лучший опыт взаимодействия и решать задачи в области копирования информации. В соответствии с этим были решены следующие задачи: </w:t>
+        <w:t xml:space="preserve">, обладающего простым и понятным интерфейсом, благодаря которому пользователь будет получать лучший опыт взаимодействия и решать задачи в области копирования информации. </w:t>
+      </w:r>
+      <w:r>
+        <w:rPr>
+          <w:rFonts w:cs="Times New Roman"/>
+          <w:color w:val="000000"/>
+          <w:szCs w:val="28"/>
+          <w:shd w:val="clear" w:color="auto" w:fill="FFFFFF"/>
+        </w:rPr>
+        <w:t>Для достижения поставленной цели</w:t>
+      </w:r>
+      <w:r>
+        <w:rPr>
+          <w:rFonts w:cs="Times New Roman"/>
+          <w:color w:val="000000"/>
+          <w:szCs w:val="28"/>
+          <w:shd w:val="clear" w:color="auto" w:fill="FFFFFF"/>
+        </w:rPr>
+        <w:t xml:space="preserve"> были решены следующие задачи: </w:t>
       </w:r>
     </w:p>
     <w:p>
@@ -5134,7 +5293,16 @@
           <w:szCs w:val="28"/>
           <w:shd w:val="clear" w:color="auto" w:fill="FFFFFF"/>
         </w:rPr>
-        <w:t>отладка и тестирование созданного приложения;</w:t>
+        <w:t>отладка и тестирование созданного приложения</w:t>
+      </w:r>
+      <w:r>
+        <w:rPr>
+          <w:rFonts w:cs="Times New Roman"/>
+          <w:color w:val="000000"/>
+          <w:szCs w:val="28"/>
+          <w:shd w:val="clear" w:color="auto" w:fill="FFFFFF"/>
+        </w:rPr>
+        <w:t>.</w:t>
       </w:r>
     </w:p>
     <w:p>
@@ -5165,7 +5333,7 @@
           <w:szCs w:val="28"/>
         </w:rPr>
       </w:pPr>
-      <w:bookmarkStart w:id="30" w:name="_Toc420011120"/>
+      <w:bookmarkStart w:id="31" w:name="_Toc420011120"/>
     </w:p>
     <w:p>
       <w:pPr>
@@ -5179,55 +5347,55 @@
           <w:szCs w:val="28"/>
         </w:rPr>
       </w:pPr>
-      <w:bookmarkStart w:id="31" w:name="_Toc514066077"/>
+      <w:bookmarkStart w:id="32" w:name="_Toc514066077"/>
       <w:r>
         <w:br w:type="page"/>
       </w:r>
     </w:p>
-    <w:bookmarkEnd w:id="30"/>
-    <w:bookmarkEnd w:id="31"/>
-    <w:p>
-      <w:pPr>
-        <w:spacing w:line="276" w:lineRule="auto"/>
-        <w:ind w:firstLine="0"/>
-        <w:jc w:val="left"/>
-        <w:rPr>
-          <w:rFonts w:eastAsiaTheme="majorEastAsia" w:cstheme="majorBidi"/>
-          <w:b/>
-          <w:bCs/>
-          <w:szCs w:val="28"/>
-        </w:rPr>
-      </w:pPr>
-    </w:p>
     <w:p>
       <w:pPr>
         <w:pStyle w:val="Heading1"/>
       </w:pPr>
-      <w:bookmarkStart w:id="32" w:name="_Toc532486988"/>
-      <w:r>
-        <w:t xml:space="preserve">МЕТОДЫ И АЛГОРИТМЫ РЕЗЕРВНОГО КОПИРОВАНИЯ </w:t>
-      </w:r>
+      <w:bookmarkStart w:id="33" w:name="_Toc154092488"/>
+      <w:bookmarkEnd w:id="31"/>
       <w:bookmarkEnd w:id="32"/>
+      <w:r>
+        <w:lastRenderedPageBreak/>
+        <w:t>МЕТОДЫ И АЛГОРИТМЫ РЕЗЕРВНОГО КОПИРОВАНИЯ</w:t>
+      </w:r>
+      <w:bookmarkEnd w:id="33"/>
+      <w:r>
+        <w:t xml:space="preserve"> </w:t>
+      </w:r>
     </w:p>
     <w:p>
       <w:pPr>
         <w:pStyle w:val="Heading2"/>
-      </w:pPr>
-      <w:bookmarkStart w:id="33" w:name="_Toc532486989"/>
-      <w:r>
+        <w:rPr>
+          <w:b w:val="0"/>
+        </w:rPr>
+      </w:pPr>
+      <w:bookmarkStart w:id="34" w:name="_Toc154092489"/>
+      <w:r>
+        <w:rPr>
+          <w:b w:val="0"/>
+        </w:rPr>
         <w:t>Анализ методов</w:t>
       </w:r>
-      <w:bookmarkEnd w:id="33"/>
-      <w:r>
+      <w:r>
+        <w:rPr>
+          <w:b w:val="0"/>
+        </w:rPr>
         <w:t xml:space="preserve"> резервного копирования</w:t>
       </w:r>
+      <w:bookmarkEnd w:id="34"/>
     </w:p>
     <w:p>
       <w:pPr>
         <w:spacing w:after="0"/>
       </w:pPr>
       <w:r>
-        <w:t xml:space="preserve">Запрос на создание копии данных существовал за долго до появления компьютеров: второй экземпляр документов, летописи, те же конспекты – все это является дубликатом информации. С появлением цифровых устройств осуществлять подобные манипуляции вручную стало крайне долго и сложно в силу возросшего количества резервируемой информации. Решением стало </w:t>
+        <w:t xml:space="preserve">Запрос на создание копии данных существовал задолго до появления компьютеров: второй экземпляр документов, летописи, те же конспекты – все это является дубликатом информации. С появлением цифровых устройств осуществлять подобные манипуляции вручную стало крайне долго и сложно в силу возросшего количества резервируемой информации. Решением стало </w:t>
       </w:r>
       <w:r>
         <w:t>«</w:t>
@@ -5278,7 +5446,13 @@
         <w:pStyle w:val="a"/>
       </w:pPr>
       <w:r>
-        <w:t>Надежность хранения информации – обеспечение отказоустойчивости программных и технических средств</w:t>
+        <w:t>н</w:t>
+      </w:r>
+      <w:r>
+        <w:t>адежность хранения информации – обеспечение отказоустойчивости программных и технических средств</w:t>
+      </w:r>
+      <w:r>
+        <w:t>;</w:t>
       </w:r>
     </w:p>
     <w:p>
@@ -5286,7 +5460,13 @@
         <w:pStyle w:val="a"/>
       </w:pPr>
       <w:r>
-        <w:t>Кроссплатформенность – возможность запускать систему резервного копирования на любом устройстве вне зависимости от операционной системы</w:t>
+        <w:t>к</w:t>
+      </w:r>
+      <w:r>
+        <w:t>россплатформенность – возможность запускать систему резервного копирования на любом устройстве вне зависимости от операционной системы</w:t>
+      </w:r>
+      <w:r>
+        <w:t>;</w:t>
       </w:r>
     </w:p>
     <w:p>
@@ -5294,7 +5474,13 @@
         <w:pStyle w:val="a"/>
       </w:pPr>
       <w:r>
-        <w:t xml:space="preserve">Простота эксплуатации – в первую очередь программой будут пользоваться обычные люди, что создает запрос на простой и понятный функционал </w:t>
+        <w:t>п</w:t>
+      </w:r>
+      <w:r>
+        <w:t>ростота эксплуатации – в первую очередь программой будут пользоваться обычные люди, что создает запрос на простой и понятный функционал</w:t>
+      </w:r>
+      <w:r>
+        <w:t>;</w:t>
       </w:r>
     </w:p>
     <w:p>
@@ -5302,7 +5488,13 @@
         <w:pStyle w:val="a"/>
       </w:pPr>
       <w:r>
-        <w:t xml:space="preserve">Быстрое внедрение – развертывание системы должно происходить быстро, не требуя создания дополнительного окружения </w:t>
+        <w:t>б</w:t>
+      </w:r>
+      <w:r>
+        <w:t>ыстрое внедрение – развертывание системы должно происходить быстро, не требуя создания дополнительного окружения</w:t>
+      </w:r>
+      <w:r>
+        <w:t>.</w:t>
       </w:r>
     </w:p>
     <w:p>
@@ -5316,166 +5508,757 @@
         <w:t xml:space="preserve"> перейдем к описанию видов резервного копирования</w:t>
       </w:r>
       <w:r>
+        <w:t>.</w:t>
+      </w:r>
+      <w:r>
+        <w:t xml:space="preserve"> </w:t>
+      </w:r>
+      <w:r>
+        <w:t>С</w:t>
+      </w:r>
+      <w:r>
+        <w:t>уществует несколько видов резервного копирования:</w:t>
+      </w:r>
+    </w:p>
+    <w:p>
+      <w:pPr>
+        <w:pStyle w:val="a"/>
+      </w:pPr>
+      <w:r>
+        <w:lastRenderedPageBreak/>
+        <w:t>п</w:t>
+      </w:r>
+      <w:r>
+        <w:t xml:space="preserve">олное резервное копирование </w:t>
+      </w:r>
+      <w:r>
+        <w:t>(</w:t>
+      </w:r>
+      <w:r>
+        <w:rPr>
+          <w:lang w:val="en-US"/>
+        </w:rPr>
+        <w:t>full</w:t>
+      </w:r>
+      <w:r>
+        <w:t xml:space="preserve"> </w:t>
+      </w:r>
+      <w:r>
+        <w:rPr>
+          <w:lang w:val="en-US"/>
+        </w:rPr>
+        <w:t>backup</w:t>
+      </w:r>
+      <w:r>
+        <w:t>)</w:t>
+      </w:r>
+      <w:r>
+        <w:t xml:space="preserve"> – такое копирование, при котором выполняется полная копия всех данных, в основном затрагивается вся система и все файлы. Целесообразно производить раз в большое количество времени во избежание чрезмерной нагрузки на инфраструктуру и работу организации, а предыдущие копии сжимать и архивировать. Незаменим в случае необходимости восстановления системы</w:t>
+      </w:r>
+      <w:r>
+        <w:t>.</w:t>
+      </w:r>
+    </w:p>
+    <w:p>
+      <w:pPr>
+        <w:pStyle w:val="a"/>
+      </w:pPr>
+      <w:r>
+        <w:t xml:space="preserve">Дифференциальное резервное копирование </w:t>
+      </w:r>
+      <w:r>
+        <w:t>(</w:t>
+      </w:r>
+      <w:r>
+        <w:rPr>
+          <w:lang w:val="en-US"/>
+        </w:rPr>
+        <w:t>differential</w:t>
+      </w:r>
+      <w:r>
+        <w:t xml:space="preserve"> </w:t>
+      </w:r>
+      <w:r>
+        <w:rPr>
+          <w:lang w:val="en-US"/>
+        </w:rPr>
+        <w:t>backup</w:t>
+      </w:r>
+      <w:r>
+        <w:t>)</w:t>
+      </w:r>
+      <w:r>
+        <w:t xml:space="preserve"> </w:t>
+      </w:r>
+      <w:r>
+        <w:t>–</w:t>
+      </w:r>
+      <w:r>
+        <w:t xml:space="preserve"> </w:t>
+      </w:r>
+      <w:r>
+        <w:t xml:space="preserve">при таком типе копирования будет создана копия только изменившихся файлов с моментов последнего полного копирования. Положительно сказывается на процессе восстановления, особенно полезен при заражении файлов вирусами. </w:t>
+      </w:r>
+    </w:p>
+    <w:p>
+      <w:pPr>
+        <w:pStyle w:val="a"/>
+      </w:pPr>
+      <w:r>
+        <w:t xml:space="preserve">Инкрементное копирование </w:t>
+      </w:r>
+      <w:r>
+        <w:t>(</w:t>
+      </w:r>
+      <w:r>
+        <w:rPr>
+          <w:lang w:val="en-US"/>
+        </w:rPr>
+        <w:t>incremental</w:t>
+      </w:r>
+      <w:r>
+        <w:t xml:space="preserve"> </w:t>
+      </w:r>
+      <w:r>
+        <w:rPr>
+          <w:lang w:val="en-US"/>
+        </w:rPr>
+        <w:t>backup</w:t>
+      </w:r>
+      <w:r>
+        <w:t xml:space="preserve">) </w:t>
+      </w:r>
+      <w:r>
+        <w:t>–</w:t>
+      </w:r>
+      <w:r>
+        <w:t xml:space="preserve"> </w:t>
+      </w:r>
+      <w:r>
+        <w:t xml:space="preserve">такой тип копирования отличается от двух </w:t>
+      </w:r>
+      <w:r>
+        <w:t>вышеописанных</w:t>
+      </w:r>
+      <w:r>
+        <w:t xml:space="preserve"> подходов тем, что копирование происходит только тех файлов, которые были изменены с момента последней копии будь то полное копирование или </w:t>
+      </w:r>
+      <w:r>
+        <w:t xml:space="preserve">дифференциальное. Последующее инкрементное копирование добавляет только изменившиеся файлы. Занимает меньше времени, однако требует большего времени восстановления из-за новых этапов: последовательное восстановление резервной копии, а после – инкрементных копий. Отличие инкрементного от дифференциального копирования в том, что поменявшиеся файлы добавляются на носитель независимо. </w:t>
+      </w:r>
+    </w:p>
+    <w:p>
+      <w:pPr>
+        <w:pStyle w:val="a"/>
+      </w:pPr>
+      <w:r>
+        <w:t>Клонирование – копирование целого раздела со всем содержимым в другой раздел</w:t>
+      </w:r>
+      <w:r>
+        <w:t>.</w:t>
+      </w:r>
+    </w:p>
+    <w:p>
+      <w:pPr>
+        <w:pStyle w:val="a"/>
+      </w:pPr>
+      <w:r>
+        <w:t>Резервное копирование в виде образа – создание точной копии раздела или носителя, хранящейся в одном файле</w:t>
+      </w:r>
+      <w:r>
+        <w:t>.</w:t>
+      </w:r>
+    </w:p>
+    <w:p>
+      <w:pPr>
+        <w:pStyle w:val="a"/>
+      </w:pPr>
+      <w:r>
+        <w:t xml:space="preserve">Резервное копирование в режим реального времени </w:t>
+      </w:r>
+      <w:r>
+        <w:t>–</w:t>
+      </w:r>
+      <w:r>
+        <w:t xml:space="preserve"> </w:t>
+      </w:r>
+      <w:r>
+        <w:t>создание копии файлов, без остановки работы системы, процесс происходит «в фоне».</w:t>
+      </w:r>
+    </w:p>
+    <w:p>
+      <w:pPr>
+        <w:pStyle w:val="a"/>
+      </w:pPr>
+      <w:r>
+        <w:t>Холодное копирование – копирование системы выполняется, когда пользователь не может вносить изменения в файлы, гарантируется согласованное состояние.</w:t>
+      </w:r>
+    </w:p>
+    <w:p>
+      <w:pPr>
+        <w:pStyle w:val="a"/>
+      </w:pPr>
+      <w:r>
+        <w:lastRenderedPageBreak/>
+        <w:t>Горячее копирование – такое копирование системы, при котором пользователи могу</w:t>
+      </w:r>
+      <w:r>
+        <w:t>т</w:t>
+      </w:r>
+      <w:r>
+        <w:t xml:space="preserve"> вносить изменения во время копирования, копия базы приводится в согласованное состояние путем использования журналов копирования по окончании основной операции резервного копирования.</w:t>
+      </w:r>
+    </w:p>
+    <w:p>
+      <w:r>
+        <w:t xml:space="preserve">Исходя из полученной информации было принято решение создать продукт, выполняющий задачи резервного копирования по типу полного резервного копирования и дифференциального резервного </w:t>
+      </w:r>
+      <w:r>
+        <w:t>копирования в силу того, что</w:t>
+      </w:r>
+      <w:r>
+        <w:t xml:space="preserve"> предложенные подходы покрывают большинство случаев, а также отличаются простотой реализации. </w:t>
+      </w:r>
+      <w:r>
+        <w:t>Также будет соблюдено требование кроссплатформенности и простоты эксплуатации.</w:t>
+      </w:r>
+    </w:p>
+    <w:p>
+      <w:pPr>
+        <w:pStyle w:val="Heading2"/>
+        <w:rPr>
+          <w:b w:val="0"/>
+        </w:rPr>
+      </w:pPr>
+      <w:bookmarkStart w:id="35" w:name="_Toc154092490"/>
+      <w:r>
+        <w:rPr>
+          <w:b w:val="0"/>
+        </w:rPr>
+        <w:t>Анализ существующих решений на рынке</w:t>
+      </w:r>
+      <w:bookmarkEnd w:id="35"/>
+      <w:r>
+        <w:rPr>
+          <w:b w:val="0"/>
+        </w:rPr>
+        <w:t xml:space="preserve"> </w:t>
+      </w:r>
+    </w:p>
+    <w:p>
+      <w:pPr>
+        <w:spacing w:after="0"/>
+      </w:pPr>
+      <w:r>
+        <w:t xml:space="preserve">Убедившись в </w:t>
+      </w:r>
+      <w:r>
+        <w:t>теоретическом аспекте вопроса, необходимо проверить, так ли нужен полноценный продукт покупател</w:t>
+      </w:r>
+      <w:r>
+        <w:t>ю</w:t>
+      </w:r>
+      <w:r>
+        <w:t xml:space="preserve">, существует ли реальный запрос у рядового пользователя и у бизнеса, в частности. </w:t>
+      </w:r>
+    </w:p>
+    <w:p>
+      <w:pPr>
+        <w:spacing w:after="0"/>
+      </w:pPr>
+      <w:r>
+        <w:t xml:space="preserve">Произведя анализ этой области рынка, было обнаружено множество решений, причем многие из них присутствуют на рынке уже далеко не первый год, </w:t>
+      </w:r>
+      <w:r>
+        <w:t xml:space="preserve">а также, </w:t>
+      </w:r>
+      <w:r>
+        <w:t xml:space="preserve">что радует, присутствует большое количество </w:t>
+      </w:r>
+      <w:r>
+        <w:rPr>
+          <w:lang w:val="en-US"/>
+        </w:rPr>
+        <w:t>open</w:t>
+      </w:r>
+      <w:r>
+        <w:t>-</w:t>
+      </w:r>
+      <w:r>
+        <w:rPr>
+          <w:lang w:val="en-US"/>
+        </w:rPr>
+        <w:t>source</w:t>
+      </w:r>
+      <w:r>
+        <w:t xml:space="preserve"> </w:t>
+      </w:r>
+      <w:r>
+        <w:t xml:space="preserve">проектов. </w:t>
+      </w:r>
+    </w:p>
+    <w:p>
+      <w:pPr>
+        <w:spacing w:after="0"/>
+      </w:pPr>
+      <w:r>
+        <w:t>Проведем анализ наиболее известных и популярных решений</w:t>
+      </w:r>
+      <w:r>
+        <w:t>:</w:t>
+      </w:r>
+      <w:r>
+        <w:t xml:space="preserve"> </w:t>
+      </w:r>
+    </w:p>
+    <w:p>
+      <w:pPr>
+        <w:pStyle w:val="a"/>
+        <w:rPr>
+          <w:lang w:val="en-US"/>
+        </w:rPr>
+      </w:pPr>
+      <w:r>
+        <w:rPr>
+          <w:lang w:val="en-US"/>
+        </w:rPr>
+        <w:t>Acronis Cyber Protect Home Office (</w:t>
+      </w:r>
+      <w:r>
+        <w:t>бывший</w:t>
+      </w:r>
+      <w:r>
+        <w:rPr>
+          <w:lang w:val="en-US"/>
+        </w:rPr>
+        <w:t xml:space="preserve"> </w:t>
+      </w:r>
+      <w:r>
+        <w:rPr>
+          <w:lang w:val="en-US"/>
+        </w:rPr>
+        <w:t>Acronis True Image)</w:t>
+      </w:r>
+    </w:p>
+    <w:p>
+      <w:pPr>
+        <w:spacing w:after="0"/>
+      </w:pPr>
+      <w:r>
+        <w:t>Программа для резервного копирования и восстановления данных, позволяющая создавать образы диска, резервные копии в ручно</w:t>
+      </w:r>
+      <w:r>
+        <w:t>м</w:t>
+      </w:r>
+      <w:r>
+        <w:t xml:space="preserve"> или автономн</w:t>
+      </w:r>
+      <w:r>
+        <w:t>ом</w:t>
+      </w:r>
+      <w:r>
+        <w:t xml:space="preserve"> режим</w:t>
+      </w:r>
+      <w:r>
+        <w:t>е</w:t>
+      </w:r>
+      <w:r>
+        <w:t>, а онлайн хранилище позволяет дополнительно обезопасить данные. Поддерживается кроссплатформенность, запускать программное обеспечение (</w:t>
+      </w:r>
+      <w:r>
+        <w:t>ПО</w:t>
+      </w:r>
+      <w:r>
+        <w:t xml:space="preserve">) можно на операционных системах </w:t>
+      </w:r>
+      <w:r>
+        <w:rPr>
+          <w:lang w:val="en-US"/>
+        </w:rPr>
+        <w:t>Microsoft</w:t>
+      </w:r>
+      <w:r>
+        <w:t xml:space="preserve"> </w:t>
+      </w:r>
+      <w:r>
+        <w:rPr>
+          <w:lang w:val="en-US"/>
+        </w:rPr>
+        <w:t>Windows</w:t>
+      </w:r>
+      <w:r>
+        <w:t xml:space="preserve"> </w:t>
+      </w:r>
+      <w:r>
+        <w:t xml:space="preserve">или </w:t>
+      </w:r>
+      <w:proofErr w:type="spellStart"/>
+      <w:proofErr w:type="gramStart"/>
+      <w:r>
+        <w:rPr>
+          <w:lang w:val="en-US"/>
+        </w:rPr>
+        <w:t>MacOs</w:t>
+      </w:r>
+      <w:proofErr w:type="spellEnd"/>
+      <w:proofErr w:type="gramEnd"/>
+      <w:r>
+        <w:t xml:space="preserve"> или даже на мобильных устройствах с </w:t>
+      </w:r>
+      <w:r>
+        <w:rPr>
+          <w:lang w:val="en-US"/>
+        </w:rPr>
+        <w:t>Android</w:t>
+      </w:r>
+      <w:r>
+        <w:t xml:space="preserve"> </w:t>
+      </w:r>
+      <w:r>
+        <w:t xml:space="preserve">или </w:t>
+      </w:r>
+      <w:r>
+        <w:rPr>
+          <w:lang w:val="en-US"/>
+        </w:rPr>
+        <w:t>Apple</w:t>
+      </w:r>
+      <w:r>
+        <w:t xml:space="preserve"> </w:t>
+      </w:r>
+      <w:proofErr w:type="spellStart"/>
+      <w:r>
+        <w:rPr>
+          <w:lang w:val="en-US"/>
+        </w:rPr>
+        <w:t>ios</w:t>
+      </w:r>
+      <w:proofErr w:type="spellEnd"/>
+      <w:r>
+        <w:t xml:space="preserve">. </w:t>
+      </w:r>
+    </w:p>
+    <w:p>
+      <w:r>
+        <w:t xml:space="preserve">Отмечу интуитивный и приятный дизайн, возможность создания как онлайн, так и офлайн копии, а также возможность использования программы вне зависимости от операционной системы. </w:t>
+      </w:r>
+    </w:p>
+    <w:p>
+      <w:pPr>
+        <w:pStyle w:val="af"/>
+        <w:rPr>
+          <w:noProof/>
+        </w:rPr>
+      </w:pPr>
+      <w:r>
+        <w:rPr>
+          <w:noProof/>
+        </w:rPr>
+        <w:lastRenderedPageBreak/>
+        <w:drawing>
+          <wp:inline distT="0" distB="0" distL="0" distR="0" wp14:anchorId="3843408C" wp14:editId="3AC737CC">
+            <wp:extent cx="4658604" cy="3143250"/>
+            <wp:effectExtent l="0" t="0" r="0" b="0"/>
+            <wp:docPr id="1" name="Picture 1"/>
+            <wp:cNvGraphicFramePr>
+              <a:graphicFrameLocks xmlns:a="http://schemas.openxmlformats.org/drawingml/2006/main" noChangeAspect="1"/>
+            </wp:cNvGraphicFramePr>
+            <a:graphic xmlns:a="http://schemas.openxmlformats.org/drawingml/2006/main">
+              <a:graphicData uri="http://schemas.openxmlformats.org/drawingml/2006/picture">
+                <pic:pic xmlns:pic="http://schemas.openxmlformats.org/drawingml/2006/picture">
+                  <pic:nvPicPr>
+                    <pic:cNvPr id="1" name=""/>
+                    <pic:cNvPicPr/>
+                  </pic:nvPicPr>
+                  <pic:blipFill>
+                    <a:blip r:embed="rId12"/>
+                    <a:stretch>
+                      <a:fillRect/>
+                    </a:stretch>
+                  </pic:blipFill>
+                  <pic:spPr>
+                    <a:xfrm>
+                      <a:off x="0" y="0"/>
+                      <a:ext cx="4693545" cy="3166825"/>
+                    </a:xfrm>
+                    <a:prstGeom prst="rect">
+                      <a:avLst/>
+                    </a:prstGeom>
+                    <a:noFill/>
+                    <a:ln w="9525">
+                      <a:noFill/>
+                      <a:miter lim="800000"/>
+                      <a:headEnd/>
+                      <a:tailEnd/>
+                    </a:ln>
+                  </pic:spPr>
+                </pic:pic>
+              </a:graphicData>
+            </a:graphic>
+          </wp:inline>
+        </w:drawing>
+      </w:r>
+    </w:p>
+    <w:p>
+      <w:pPr>
+        <w:pStyle w:val="a7"/>
+      </w:pPr>
+      <w:r>
+        <w:t>Рисунок 1</w:t>
+      </w:r>
+      <w:r>
+        <w:t xml:space="preserve"> – </w:t>
+      </w:r>
+      <w:r>
+        <w:t xml:space="preserve">Пример интерфейса программы </w:t>
+      </w:r>
+      <w:r>
+        <w:rPr>
+          <w:lang w:val="en-US"/>
+        </w:rPr>
+        <w:t>Acronis</w:t>
+      </w:r>
+      <w:r>
+        <w:t xml:space="preserve"> </w:t>
+      </w:r>
+      <w:r>
+        <w:rPr>
+          <w:lang w:val="en-US"/>
+        </w:rPr>
+        <w:t>True</w:t>
+      </w:r>
+      <w:r>
+        <w:t xml:space="preserve"> </w:t>
+      </w:r>
+      <w:r>
+        <w:rPr>
+          <w:lang w:val="en-US"/>
+        </w:rPr>
+        <w:t>Image</w:t>
+      </w:r>
+    </w:p>
+    <w:p>
+      <w:pPr>
+        <w:pStyle w:val="a7"/>
+      </w:pPr>
+    </w:p>
+    <w:p>
+      <w:pPr>
+        <w:pStyle w:val="a"/>
+        <w:rPr>
+          <w:lang w:val="en-US"/>
+        </w:rPr>
+      </w:pPr>
+      <w:r>
+        <w:rPr>
+          <w:lang w:val="en-US"/>
+        </w:rPr>
+        <w:t xml:space="preserve">Time Machine (macOS) </w:t>
+      </w:r>
+      <w:r>
+        <w:t>от</w:t>
+      </w:r>
+      <w:r>
+        <w:rPr>
+          <w:lang w:val="en-US"/>
+        </w:rPr>
+        <w:t xml:space="preserve"> Apple Inc</w:t>
+      </w:r>
+    </w:p>
+    <w:p>
+      <w:r>
+        <w:t>Программа,</w:t>
+      </w:r>
+      <w:r>
+        <w:t xml:space="preserve"> интегрированная в операционную систему </w:t>
+      </w:r>
+      <w:r>
+        <w:rPr>
+          <w:lang w:val="en-US"/>
+        </w:rPr>
+        <w:t>Apple</w:t>
+      </w:r>
+      <w:r>
+        <w:t xml:space="preserve"> </w:t>
+      </w:r>
+      <w:proofErr w:type="spellStart"/>
+      <w:r>
+        <w:rPr>
+          <w:lang w:val="en-US"/>
+        </w:rPr>
+        <w:t>MacOs</w:t>
+      </w:r>
+      <w:proofErr w:type="spellEnd"/>
+      <w:r>
         <w:t xml:space="preserve">, </w:t>
       </w:r>
       <w:r>
-        <w:t>существует несколько видов резервного копирования:</w:t>
-      </w:r>
+        <w:t xml:space="preserve">позволяющая восстановить нужный вам файл или всю операционную систему в целом из нужного вам отрезка времени. </w:t>
+      </w:r>
+      <w:r>
+        <w:t>Утилита работает как с облачным хранилищем, так и с физически подключенным к устройству. Обладая крайне простым</w:t>
+      </w:r>
+      <w:r>
+        <w:t xml:space="preserve"> </w:t>
+      </w:r>
+      <w:r>
+        <w:t xml:space="preserve">и понятным функционалом, данная реализация имеет </w:t>
+      </w:r>
+      <w:r>
+        <w:t>множество</w:t>
+      </w:r>
+      <w:r>
+        <w:t xml:space="preserve"> положительны</w:t>
+      </w:r>
+      <w:r>
+        <w:t>х</w:t>
+      </w:r>
+      <w:r>
+        <w:t xml:space="preserve"> отзыв</w:t>
+      </w:r>
+      <w:r>
+        <w:t>ов</w:t>
+      </w:r>
+      <w:r>
+        <w:t xml:space="preserve"> от пользователей, потому что обладает крайне простым и понятным функционалом</w:t>
+      </w:r>
+      <w:r>
+        <w:t>.</w:t>
+      </w:r>
+    </w:p>
+    <w:p>
+      <w:pPr>
+        <w:pStyle w:val="af"/>
+      </w:pPr>
+      <w:r>
+        <w:rPr>
+          <w:noProof/>
+        </w:rPr>
+        <w:lastRenderedPageBreak/>
+        <w:drawing>
+          <wp:inline distT="0" distB="0" distL="0" distR="0">
+            <wp:extent cx="4645652" cy="2847975"/>
+            <wp:effectExtent l="0" t="0" r="0" b="0"/>
+            <wp:docPr id="3" name="Picture 3" descr="How to use Time Machine on Your Mac for backups [2022]"/>
+            <wp:cNvGraphicFramePr>
+              <a:graphicFrameLocks xmlns:a="http://schemas.openxmlformats.org/drawingml/2006/main" noChangeAspect="1"/>
+            </wp:cNvGraphicFramePr>
+            <a:graphic xmlns:a="http://schemas.openxmlformats.org/drawingml/2006/main">
+              <a:graphicData uri="http://schemas.openxmlformats.org/drawingml/2006/picture">
+                <pic:pic xmlns:pic="http://schemas.openxmlformats.org/drawingml/2006/picture">
+                  <pic:nvPicPr>
+                    <pic:cNvPr id="0" name="Picture 13" descr="How to use Time Machine on Your Mac for backups [2022]"/>
+                    <pic:cNvPicPr>
+                      <a:picLocks noChangeAspect="1" noChangeArrowheads="1"/>
+                    </pic:cNvPicPr>
+                  </pic:nvPicPr>
+                  <pic:blipFill>
+                    <a:blip r:embed="rId13" cstate="print">
+                      <a:extLst>
+                        <a:ext uri="{28A0092B-C50C-407E-A947-70E740481C1C}">
+                          <a14:useLocalDpi xmlns:a14="http://schemas.microsoft.com/office/drawing/2010/main" val="0"/>
+                        </a:ext>
+                      </a:extLst>
+                    </a:blip>
+                    <a:srcRect/>
+                    <a:stretch>
+                      <a:fillRect/>
+                    </a:stretch>
+                  </pic:blipFill>
+                  <pic:spPr bwMode="auto">
+                    <a:xfrm>
+                      <a:off x="0" y="0"/>
+                      <a:ext cx="4668700" cy="2862104"/>
+                    </a:xfrm>
+                    <a:prstGeom prst="rect">
+                      <a:avLst/>
+                    </a:prstGeom>
+                    <a:noFill/>
+                    <a:ln>
+                      <a:noFill/>
+                    </a:ln>
+                  </pic:spPr>
+                </pic:pic>
+              </a:graphicData>
+            </a:graphic>
+          </wp:inline>
+        </w:drawing>
+      </w:r>
+    </w:p>
+    <w:p>
+      <w:pPr>
+        <w:pStyle w:val="a7"/>
+        <w:rPr>
+          <w:lang w:val="en-US"/>
+        </w:rPr>
+      </w:pPr>
+      <w:r>
+        <w:t>Рисунок 2</w:t>
+      </w:r>
+      <w:r>
+        <w:t xml:space="preserve"> – </w:t>
+      </w:r>
+      <w:r>
+        <w:t xml:space="preserve">Пример интерфейса </w:t>
+      </w:r>
+      <w:r>
+        <w:rPr>
+          <w:lang w:val="en-US"/>
+        </w:rPr>
+        <w:t>Apple</w:t>
+      </w:r>
+      <w:r>
+        <w:t xml:space="preserve"> </w:t>
+      </w:r>
+      <w:r>
+        <w:rPr>
+          <w:lang w:val="en-US"/>
+        </w:rPr>
+        <w:t>Time</w:t>
+      </w:r>
+      <w:r>
+        <w:t xml:space="preserve"> </w:t>
+      </w:r>
+      <w:r>
+        <w:rPr>
+          <w:lang w:val="en-US"/>
+        </w:rPr>
+        <w:t>Machine</w:t>
+      </w:r>
+    </w:p>
+    <w:p>
+      <w:pPr>
+        <w:pStyle w:val="a7"/>
+      </w:pPr>
     </w:p>
     <w:p>
       <w:pPr>
         <w:pStyle w:val="a"/>
-      </w:pPr>
-      <w:r>
-        <w:lastRenderedPageBreak/>
-        <w:t xml:space="preserve">Полное резервное копирование </w:t>
-      </w:r>
-      <w:r>
-        <w:t>(</w:t>
-      </w:r>
-      <w:r>
         <w:rPr>
           <w:lang w:val="en-US"/>
         </w:rPr>
-        <w:t>full</w:t>
-      </w:r>
-      <w:r>
+      </w:pPr>
+      <w:r>
+        <w:rPr>
+          <w:lang w:val="en-US"/>
+        </w:rPr>
+        <w:t xml:space="preserve">Backup and Restore </w:t>
+      </w:r>
+      <w:r>
+        <w:t>от</w:t>
+      </w:r>
+      <w:r>
+        <w:rPr>
+          <w:lang w:val="en-US"/>
+        </w:rPr>
         <w:t xml:space="preserve"> </w:t>
       </w:r>
       <w:r>
         <w:rPr>
           <w:lang w:val="en-US"/>
         </w:rPr>
-        <w:t>backup</w:t>
-      </w:r>
-      <w:r>
-        <w:t>)</w:t>
-      </w:r>
-      <w:r>
-        <w:t xml:space="preserve"> – такое копирование, при котором выполняется полная копия всех данных, в основном затрагивается вся система и все файлы. Целесообразно производить раз в большое количество времени во избежание чрезмерной нагрузки на инфраструктуру и работу организации, а предыдущие копии сжимать и архивировать. Незаменим в случае необходимости восстановления системы</w:t>
-      </w:r>
-      <w:r>
-        <w:t>.</w:t>
-      </w:r>
-    </w:p>
-    <w:p>
-      <w:pPr>
-        <w:pStyle w:val="a"/>
-      </w:pPr>
-      <w:r>
-        <w:t xml:space="preserve">Дифференциальное резервное копирование </w:t>
-      </w:r>
-      <w:r>
-        <w:t>(</w:t>
-      </w:r>
-      <w:r>
-        <w:rPr>
-          <w:lang w:val="en-US"/>
-        </w:rPr>
-        <w:t>differential</w:t>
-      </w:r>
-      <w:r>
-        <w:t xml:space="preserve"> </w:t>
-      </w:r>
-      <w:r>
-        <w:rPr>
-          <w:lang w:val="en-US"/>
-        </w:rPr>
-        <w:t>backup</w:t>
-      </w:r>
-      <w:r>
-        <w:t>)</w:t>
-      </w:r>
-      <w:r>
-        <w:t xml:space="preserve"> </w:t>
-      </w:r>
-      <w:r>
-        <w:t>–</w:t>
-      </w:r>
-      <w:r>
-        <w:t xml:space="preserve"> </w:t>
-      </w:r>
-      <w:r>
-        <w:t xml:space="preserve">при таком типе копирования будет создана копия только изменившихся файлов с моментов последнего полного копирования. Положительно сказывается на процессе восстановления, особенно полезен при заражении файлов вирусами. </w:t>
-      </w:r>
-    </w:p>
-    <w:p>
-      <w:pPr>
-        <w:pStyle w:val="a"/>
-      </w:pPr>
-      <w:r>
-        <w:t xml:space="preserve">Инкрементное копирование </w:t>
-      </w:r>
-      <w:r>
-        <w:t>(</w:t>
-      </w:r>
-      <w:r>
-        <w:rPr>
-          <w:lang w:val="en-US"/>
-        </w:rPr>
-        <w:t>incremental</w:t>
-      </w:r>
-      <w:r>
-        <w:t xml:space="preserve"> </w:t>
-      </w:r>
-      <w:r>
-        <w:rPr>
-          <w:lang w:val="en-US"/>
-        </w:rPr>
-        <w:t>backup</w:t>
-      </w:r>
-      <w:r>
-        <w:t xml:space="preserve">) </w:t>
-      </w:r>
-      <w:r>
-        <w:t>–</w:t>
-      </w:r>
-      <w:r>
-        <w:t xml:space="preserve"> </w:t>
-      </w:r>
-      <w:r>
-        <w:t xml:space="preserve">такой тип копирования отличается от двух </w:t>
-      </w:r>
-      <w:r>
-        <w:t>вышеописанных</w:t>
-      </w:r>
-      <w:r>
-        <w:t xml:space="preserve"> подходов тем, что копирование происходит только тех файлов, которые были изменены с момента последней копии будь то полное копирование или </w:t>
-      </w:r>
-      <w:r>
-        <w:t xml:space="preserve">дифференциальное. Последующее инкрементное копирование добавляет только изменившиеся файлы. Занимает меньше времени, однако требует большего времени восстановления из-за новых этапов: последовательное восстановление резервной копии, а после – инкрементных копий. Отличие инкрементного от дифференциального копирования в том, что поменявшиеся файлы добавляются на носитель независимо. </w:t>
-      </w:r>
-    </w:p>
-    <w:p>
-      <w:pPr>
-        <w:pStyle w:val="a"/>
-      </w:pPr>
-      <w:r>
-        <w:t>Клонирование – копирование целого раздела со всем содержимым в другой раздел</w:t>
-      </w:r>
-    </w:p>
-    <w:p>
-      <w:pPr>
-        <w:pStyle w:val="a"/>
-      </w:pPr>
-      <w:r>
-        <w:t xml:space="preserve">Резервное копирование в виде образа – создание точной копии раздела или носителя, хранящейся в одном файле </w:t>
-      </w:r>
-    </w:p>
-    <w:p>
-      <w:pPr>
-        <w:pStyle w:val="a"/>
-      </w:pPr>
-      <w:r>
-        <w:t xml:space="preserve">Резервное копирование в режим реального времени </w:t>
-      </w:r>
-      <w:bookmarkStart w:id="34" w:name="_GoBack"/>
-      <w:bookmarkEnd w:id="34"/>
-    </w:p>
-    <w:p>
-      <w:pPr>
-        <w:spacing w:after="0"/>
-      </w:pPr>
+        <w:t>Microsoft</w:t>
+      </w:r>
     </w:p>
     <w:p>
       <w:pPr>
@@ -5484,20 +6267,688 @@
           <w:ilvl w:val="0"/>
           <w:numId w:val="0"/>
         </w:numPr>
-      </w:pPr>
+        <w:ind w:firstLine="709"/>
+      </w:pPr>
+      <w:r>
+        <w:t xml:space="preserve">Программа, являющаяся основной для создания резервной копии в </w:t>
+      </w:r>
+      <w:r>
+        <w:t xml:space="preserve">операционной системе </w:t>
+      </w:r>
+      <w:r>
+        <w:rPr>
+          <w:lang w:val="en-US"/>
+        </w:rPr>
+        <w:t>Windows</w:t>
+      </w:r>
+      <w:r>
+        <w:t xml:space="preserve"> 7. </w:t>
+      </w:r>
+      <w:r>
+        <w:t>В ее функционал входит резервирование как файлов или папок, так и всей операционной системы в целом. Используется для восстановления системы.</w:t>
+      </w:r>
+      <w:r>
+        <w:t xml:space="preserve"> </w:t>
+      </w:r>
+      <w:r>
+        <w:t xml:space="preserve">Копирование файлов и папок производится в двух режимах: полного и инкрементного копирований, а созданные копии хранятся в виде </w:t>
+      </w:r>
+      <w:r>
+        <w:rPr>
+          <w:lang w:val="en-US"/>
+        </w:rPr>
+        <w:t>zip</w:t>
+      </w:r>
+      <w:r>
+        <w:t>-</w:t>
+      </w:r>
+      <w:r>
+        <w:t>архивов</w:t>
+      </w:r>
+      <w:r>
+        <w:t>. А системы – в виде полноценного образа для последующего восстановления.</w:t>
+      </w:r>
+    </w:p>
+    <w:p>
+      <w:pPr>
+        <w:pStyle w:val="af"/>
+        <w:rPr>
+          <w:lang w:val="en-US"/>
+        </w:rPr>
+      </w:pPr>
+      <w:r>
+        <w:rPr>
+          <w:noProof/>
+        </w:rPr>
+        <w:drawing>
+          <wp:inline distT="0" distB="0" distL="0" distR="0" wp14:anchorId="179CCB7D" wp14:editId="75372857">
+            <wp:extent cx="2438400" cy="2438400"/>
+            <wp:effectExtent l="0" t="0" r="0" b="0"/>
+            <wp:docPr id="5" name="Picture 5" descr="Backup and Restore - Wikipedia"/>
+            <wp:cNvGraphicFramePr>
+              <a:graphicFrameLocks xmlns:a="http://schemas.openxmlformats.org/drawingml/2006/main" noChangeAspect="1"/>
+            </wp:cNvGraphicFramePr>
+            <a:graphic xmlns:a="http://schemas.openxmlformats.org/drawingml/2006/main">
+              <a:graphicData uri="http://schemas.openxmlformats.org/drawingml/2006/picture">
+                <pic:pic xmlns:pic="http://schemas.openxmlformats.org/drawingml/2006/picture">
+                  <pic:nvPicPr>
+                    <pic:cNvPr id="0" name="Picture 20" descr="Backup and Restore - Wikipedia"/>
+                    <pic:cNvPicPr>
+                      <a:picLocks noChangeAspect="1" noChangeArrowheads="1"/>
+                    </pic:cNvPicPr>
+                  </pic:nvPicPr>
+                  <pic:blipFill>
+                    <a:blip r:embed="rId14">
+                      <a:extLst>
+                        <a:ext uri="{28A0092B-C50C-407E-A947-70E740481C1C}">
+                          <a14:useLocalDpi xmlns:a14="http://schemas.microsoft.com/office/drawing/2010/main" val="0"/>
+                        </a:ext>
+                      </a:extLst>
+                    </a:blip>
+                    <a:srcRect/>
+                    <a:stretch>
+                      <a:fillRect/>
+                    </a:stretch>
+                  </pic:blipFill>
+                  <pic:spPr bwMode="auto">
+                    <a:xfrm>
+                      <a:off x="0" y="0"/>
+                      <a:ext cx="2438400" cy="2438400"/>
+                    </a:xfrm>
+                    <a:prstGeom prst="rect">
+                      <a:avLst/>
+                    </a:prstGeom>
+                    <a:noFill/>
+                    <a:ln>
+                      <a:noFill/>
+                    </a:ln>
+                  </pic:spPr>
+                </pic:pic>
+              </a:graphicData>
+            </a:graphic>
+          </wp:inline>
+        </w:drawing>
+      </w:r>
+    </w:p>
+    <w:p>
+      <w:pPr>
+        <w:pStyle w:val="a7"/>
+      </w:pPr>
+      <w:r>
+        <w:t>Рисунок</w:t>
+      </w:r>
+      <w:r>
+        <w:t xml:space="preserve"> 3 – </w:t>
+      </w:r>
+      <w:r>
+        <w:t>Л</w:t>
+      </w:r>
+      <w:r>
+        <w:t>оготип</w:t>
+      </w:r>
+      <w:r>
+        <w:t xml:space="preserve"> </w:t>
+      </w:r>
+      <w:r>
+        <w:rPr>
+          <w:lang w:val="en-US"/>
+        </w:rPr>
+        <w:t>Restore</w:t>
+      </w:r>
+      <w:r>
+        <w:t xml:space="preserve"> </w:t>
+      </w:r>
+      <w:r>
+        <w:rPr>
+          <w:lang w:val="en-US"/>
+        </w:rPr>
+        <w:t>and</w:t>
+      </w:r>
+      <w:r>
+        <w:t xml:space="preserve"> </w:t>
+      </w:r>
+      <w:r>
+        <w:rPr>
+          <w:lang w:val="en-US"/>
+        </w:rPr>
+        <w:t>Backup</w:t>
+      </w:r>
+    </w:p>
+    <w:p>
+      <w:pPr>
+        <w:pStyle w:val="a"/>
+        <w:numPr>
+          <w:ilvl w:val="0"/>
+          <w:numId w:val="0"/>
+        </w:numPr>
+        <w:ind w:firstLine="709"/>
+      </w:pPr>
+      <w:r>
+        <w:lastRenderedPageBreak/>
+        <w:t>Судя по рассмотренным вариантам</w:t>
+      </w:r>
+      <w:r>
+        <w:t>,</w:t>
+      </w:r>
+      <w:r>
+        <w:t xml:space="preserve"> резервное копирование достаточно актуальная тема в силу того, что даже операционные системы предлагают собственные решения в этой области, а в финальную версию продукта войдут только лучшие решения</w:t>
+      </w:r>
+      <w:r>
+        <w:t>.</w:t>
+      </w:r>
+    </w:p>
+    <w:p>
+      <w:pPr>
+        <w:pStyle w:val="Heading2"/>
+        <w:rPr>
+          <w:b w:val="0"/>
+        </w:rPr>
+      </w:pPr>
+      <w:bookmarkStart w:id="36" w:name="_Toc154092491"/>
+      <w:r>
+        <w:rPr>
+          <w:b w:val="0"/>
+        </w:rPr>
+        <w:t xml:space="preserve">Изучение </w:t>
+      </w:r>
+      <w:r>
+        <w:rPr>
+          <w:b w:val="0"/>
+        </w:rPr>
+        <w:t>существующих программных средств для реализации алгоритма</w:t>
+      </w:r>
+      <w:bookmarkEnd w:id="36"/>
+    </w:p>
+    <w:p>
+      <w:r>
+        <w:t>Оценив количество работы</w:t>
+      </w:r>
+      <w:r>
+        <w:t>,</w:t>
+      </w:r>
+      <w:r>
+        <w:t xml:space="preserve"> связанной с взаимодействием с файловой системой, необходимость создания современного и визуально приятного графического интерфейса и собственные требования к разработке, было принято решение в данном проекте использовать язык программирования </w:t>
+      </w:r>
+      <w:r>
+        <w:rPr>
+          <w:lang w:val="en-US"/>
+        </w:rPr>
+        <w:t>Python</w:t>
+      </w:r>
+      <w:r>
+        <w:t xml:space="preserve">. </w:t>
+      </w:r>
+      <w:r>
+        <w:t>Такое решение обусловлено широким спектром возможност</w:t>
+      </w:r>
+      <w:r>
+        <w:t>ей</w:t>
+      </w:r>
+      <w:r>
+        <w:t xml:space="preserve"> при сравнительно меньших затратах усилий, причем качество разработки повышается </w:t>
+      </w:r>
+      <w:r>
+        <w:t xml:space="preserve">за счет </w:t>
+      </w:r>
+      <w:r>
+        <w:t>качественной документаци</w:t>
+      </w:r>
+      <w:r>
+        <w:t>и</w:t>
+      </w:r>
+      <w:r>
+        <w:t xml:space="preserve"> и обили</w:t>
+      </w:r>
+      <w:r>
+        <w:t>я</w:t>
+      </w:r>
+      <w:r>
+        <w:t xml:space="preserve"> материалов по языку. </w:t>
+      </w:r>
+    </w:p>
+    <w:p>
+      <w:r>
+        <w:t>Выбор библиотек оказался достаточно простым и быстрым, вместе с тем рассматриваемые экземпляры обладают отличной документаций и большим количеством примеров использования</w:t>
+      </w:r>
+      <w:r>
+        <w:t xml:space="preserve"> </w:t>
+      </w:r>
+      <w:r>
+        <w:t>(</w:t>
+      </w:r>
+      <w:proofErr w:type="spellStart"/>
+      <w:r>
+        <w:t>os</w:t>
+      </w:r>
+      <w:proofErr w:type="spellEnd"/>
+      <w:r>
+        <w:t xml:space="preserve">, </w:t>
+      </w:r>
+      <w:proofErr w:type="spellStart"/>
+      <w:r>
+        <w:t>shutl</w:t>
+      </w:r>
+      <w:proofErr w:type="spellEnd"/>
+      <w:r>
+        <w:t xml:space="preserve">, </w:t>
+      </w:r>
+      <w:proofErr w:type="spellStart"/>
+      <w:r>
+        <w:t>flecmp</w:t>
+      </w:r>
+      <w:proofErr w:type="spellEnd"/>
+      <w:r>
+        <w:t xml:space="preserve">, </w:t>
+      </w:r>
+      <w:proofErr w:type="spellStart"/>
+      <w:r>
+        <w:t>zipfile</w:t>
+      </w:r>
+      <w:proofErr w:type="spellEnd"/>
+      <w:r>
+        <w:t xml:space="preserve">, pyqt5, </w:t>
+      </w:r>
+      <w:proofErr w:type="spellStart"/>
+      <w:r>
+        <w:t>haslib</w:t>
+      </w:r>
+      <w:proofErr w:type="spellEnd"/>
+      <w:r>
+        <w:t xml:space="preserve">, </w:t>
+      </w:r>
+      <w:proofErr w:type="spellStart"/>
+      <w:r>
+        <w:t>logging</w:t>
+      </w:r>
+      <w:proofErr w:type="spellEnd"/>
+      <w:r>
+        <w:t>)</w:t>
+      </w:r>
+      <w:r>
+        <w:t>:</w:t>
+      </w:r>
+    </w:p>
+    <w:p>
+      <w:pPr>
+        <w:pStyle w:val="a"/>
+        <w:rPr>
+          <w:lang w:val="en-US"/>
+        </w:rPr>
+      </w:pPr>
+      <w:r>
+        <w:t xml:space="preserve">Библиотека </w:t>
+      </w:r>
+      <w:proofErr w:type="spellStart"/>
+      <w:r>
+        <w:rPr>
+          <w:lang w:val="en-US"/>
+        </w:rPr>
+        <w:t>os</w:t>
+      </w:r>
+      <w:proofErr w:type="spellEnd"/>
+    </w:p>
+    <w:p>
+      <w:r>
+        <w:t xml:space="preserve">Модуль </w:t>
+      </w:r>
+      <w:r>
+        <w:t>предоставляет удобный вариант использования функций, зависящих от операционной системы, такие как работа с файловой системой</w:t>
+      </w:r>
+      <w:r>
+        <w:t>, чтение и запись в файл, создание и удаление папок. Библиотека будет использоваться для проверки, существует ли путь, для создания папок. К достоинства</w:t>
+      </w:r>
+      <w:r>
+        <w:t>м</w:t>
+      </w:r>
+      <w:r>
+        <w:t xml:space="preserve"> отнесем хорошую документацию и большое количество материалов</w:t>
+      </w:r>
+      <w:r>
+        <w:t>.</w:t>
+      </w:r>
+      <w:r>
+        <w:t xml:space="preserve"> </w:t>
+      </w:r>
+      <w:r>
+        <w:t xml:space="preserve"> </w:t>
+      </w:r>
+    </w:p>
+    <w:p>
+      <w:pPr>
+        <w:pStyle w:val="a"/>
+        <w:rPr>
+          <w:lang w:val="en-US"/>
+        </w:rPr>
+      </w:pPr>
+      <w:r>
+        <w:t xml:space="preserve">Библиотека </w:t>
+      </w:r>
+      <w:proofErr w:type="spellStart"/>
+      <w:r>
+        <w:rPr>
+          <w:lang w:val="en-US"/>
+        </w:rPr>
+        <w:t>shutil</w:t>
+      </w:r>
+      <w:proofErr w:type="spellEnd"/>
+    </w:p>
+    <w:p>
+      <w:r>
+        <w:t>Предоставляется высокоуровневое взаимодействие с файловой системой, отличительной чертой явля</w:t>
+      </w:r>
+      <w:r>
+        <w:t>ю</w:t>
+      </w:r>
+      <w:r>
+        <w:t>тся функции</w:t>
+      </w:r>
+      <w:r>
+        <w:t>:</w:t>
+      </w:r>
+    </w:p>
+    <w:p>
+      <w:pPr>
+        <w:pStyle w:val="ab"/>
+      </w:pPr>
+      <w:r>
+        <w:t>shutil.copytree(src, dst, symlinks=False, ignore=None, copy_function=copy2, ignore_dangling_symlinks=False, dirs_exist_ok=False)</w:t>
+      </w:r>
+      <w:r>
+        <w:t xml:space="preserve"> </w:t>
+      </w:r>
+    </w:p>
+    <w:p>
+      <w:r>
+        <w:t xml:space="preserve">и </w:t>
+      </w:r>
+    </w:p>
+    <w:p>
+      <w:pPr>
+        <w:pStyle w:val="ab"/>
+      </w:pPr>
+      <w:proofErr w:type="gramStart"/>
+      <w:r>
+        <w:lastRenderedPageBreak/>
+        <w:t>shutil.rmtree</w:t>
+      </w:r>
+      <w:proofErr w:type="gramEnd"/>
+      <w:r>
+        <w:t>(path, ignore_errors=False, onerror=None, *, onexc=None, dir_fd=None)</w:t>
+      </w:r>
+    </w:p>
+    <w:p>
+      <w:pPr>
+        <w:pStyle w:val="a"/>
+        <w:numPr>
+          <w:ilvl w:val="0"/>
+          <w:numId w:val="0"/>
+        </w:numPr>
+        <w:ind w:firstLine="709"/>
+        <w:rPr>
+          <w:lang w:val="en-US"/>
+        </w:rPr>
+      </w:pPr>
+      <w:bookmarkStart w:id="37" w:name="_Toc154092492"/>
+    </w:p>
+    <w:p>
+      <w:pPr>
+        <w:pStyle w:val="a"/>
+        <w:rPr>
+          <w:lang w:val="en-US"/>
+        </w:rPr>
+      </w:pPr>
+      <w:r>
+        <w:t xml:space="preserve">Библиотека </w:t>
+      </w:r>
+      <w:proofErr w:type="spellStart"/>
+      <w:r>
+        <w:t>zipfile</w:t>
+      </w:r>
+      <w:proofErr w:type="spellEnd"/>
+    </w:p>
+    <w:p>
+      <w:pPr>
+        <w:pStyle w:val="a"/>
+        <w:numPr>
+          <w:ilvl w:val="0"/>
+          <w:numId w:val="0"/>
+        </w:numPr>
+        <w:ind w:firstLine="709"/>
+      </w:pPr>
+      <w:r>
+        <w:t>При рассмотрении существующих решений выясн</w:t>
+      </w:r>
+      <w:r>
+        <w:t>илось</w:t>
+      </w:r>
+      <w:r>
+        <w:t xml:space="preserve">, что целесообразно хранить устаревшие копии в виде </w:t>
+      </w:r>
+      <w:r>
+        <w:rPr>
+          <w:lang w:val="en-US"/>
+        </w:rPr>
+        <w:t>zip</w:t>
+      </w:r>
+      <w:r>
+        <w:t xml:space="preserve"> файлов, данная библиотека предоставляет такую возможность: чтение, запись, проверка и создание </w:t>
+      </w:r>
+      <w:r>
+        <w:rPr>
+          <w:lang w:val="en-US"/>
+        </w:rPr>
+        <w:t>zip</w:t>
+      </w:r>
+      <w:r>
+        <w:t>-</w:t>
+      </w:r>
+      <w:r>
+        <w:t>архивов</w:t>
+      </w:r>
+      <w:r>
+        <w:t>.</w:t>
+      </w:r>
+      <w:r>
+        <w:t xml:space="preserve"> </w:t>
+      </w:r>
+    </w:p>
+    <w:p>
+      <w:pPr>
+        <w:pStyle w:val="a"/>
+        <w:rPr>
+          <w:lang w:val="en-US"/>
+        </w:rPr>
+      </w:pPr>
+      <w:r>
+        <w:t xml:space="preserve">Библиотека </w:t>
+      </w:r>
+      <w:r>
+        <w:rPr>
+          <w:lang w:val="en-US"/>
+        </w:rPr>
+        <w:t>PyQt5</w:t>
+      </w:r>
+    </w:p>
+    <w:p>
+      <w:pPr>
+        <w:pStyle w:val="a"/>
+        <w:numPr>
+          <w:ilvl w:val="0"/>
+          <w:numId w:val="0"/>
+        </w:numPr>
+        <w:ind w:firstLine="709"/>
+      </w:pPr>
+      <w:proofErr w:type="spellStart"/>
+      <w:r>
+        <w:t>Qt</w:t>
+      </w:r>
+      <w:proofErr w:type="spellEnd"/>
+      <w:r>
+        <w:t xml:space="preserve"> </w:t>
+      </w:r>
+      <w:r>
+        <w:t>–</w:t>
+      </w:r>
+      <w:r>
+        <w:t xml:space="preserve"> это набор кроссплатформенных библиотек C++, которые реализуют высокоуровневые API. </w:t>
+      </w:r>
+      <w:proofErr w:type="spellStart"/>
+      <w:r>
+        <w:rPr>
+          <w:lang w:val="en-US"/>
+        </w:rPr>
+        <w:t>PyQt</w:t>
+      </w:r>
+      <w:proofErr w:type="spellEnd"/>
+      <w:r>
+        <w:t xml:space="preserve"> – </w:t>
+      </w:r>
+      <w:r>
+        <w:t xml:space="preserve">адаптированная под язык программирования </w:t>
+      </w:r>
+      <w:r>
+        <w:rPr>
+          <w:lang w:val="en-US"/>
+        </w:rPr>
+        <w:t>Python</w:t>
+      </w:r>
+      <w:r>
+        <w:t xml:space="preserve"> </w:t>
+      </w:r>
+      <w:r>
+        <w:t xml:space="preserve">описанной библиотеки, позволяющая использовать этот язык как альтернативу </w:t>
+      </w:r>
+      <w:r>
+        <w:rPr>
+          <w:lang w:val="en-US"/>
+        </w:rPr>
+        <w:t>C</w:t>
+      </w:r>
+      <w:r>
+        <w:t xml:space="preserve">++. </w:t>
+      </w:r>
+      <w:r>
+        <w:t xml:space="preserve">С помощью этого фреймворка будет создана </w:t>
+      </w:r>
+      <w:r>
+        <w:t xml:space="preserve">графическая составляющая проекта – окно для ввода и вывода. </w:t>
+      </w:r>
+    </w:p>
+    <w:p>
+      <w:pPr>
+        <w:pStyle w:val="a"/>
+        <w:numPr>
+          <w:ilvl w:val="0"/>
+          <w:numId w:val="0"/>
+        </w:numPr>
+        <w:ind w:firstLine="709"/>
+      </w:pPr>
+    </w:p>
+    <w:p>
+      <w:pPr>
+        <w:pStyle w:val="Heading2"/>
+      </w:pPr>
+      <w:r>
+        <w:t>Разработка алгоритм</w:t>
+      </w:r>
+      <w:bookmarkEnd w:id="37"/>
+      <w:r>
+        <w:t>а</w:t>
+      </w:r>
     </w:p>
     <w:p>
       <w:pPr>
         <w:spacing w:after="0"/>
       </w:pPr>
+      <w:r>
+        <w:t>В момент написания алгоритма стояла задач написать алгоритм копирования, способный выполнять несколько задач:</w:t>
+      </w:r>
+    </w:p>
+    <w:p>
+      <w:pPr>
+        <w:pStyle w:val="a"/>
+      </w:pPr>
+      <w:r>
+        <w:t xml:space="preserve">Модульность с возможностью быстрой модернизации </w:t>
+      </w:r>
+    </w:p>
+    <w:p>
+      <w:pPr>
+        <w:pStyle w:val="a"/>
+      </w:pPr>
+      <w:r>
+        <w:t xml:space="preserve">Простота реализации </w:t>
+      </w:r>
+    </w:p>
+    <w:p>
+      <w:pPr>
+        <w:pStyle w:val="a"/>
+      </w:pPr>
+      <w:r>
+        <w:t>Комфорт в использовании</w:t>
+      </w:r>
     </w:p>
     <w:p>
       <w:pPr>
         <w:spacing w:after="0"/>
       </w:pPr>
       <w:r>
+        <w:t xml:space="preserve">Разработанные </w:t>
+      </w:r>
+      <w:proofErr w:type="spellStart"/>
+      <w:r>
+        <w:t>алгоримы</w:t>
+      </w:r>
+      <w:proofErr w:type="spellEnd"/>
+      <w:r>
+        <w:t xml:space="preserve">: алгоритм </w:t>
+      </w:r>
+      <w:proofErr w:type="spellStart"/>
+      <w:r>
+        <w:t>согдания</w:t>
+      </w:r>
+      <w:proofErr w:type="spellEnd"/>
+      <w:r>
+        <w:t xml:space="preserve"> копии, </w:t>
+      </w:r>
+      <w:proofErr w:type="spellStart"/>
+      <w:r>
+        <w:t>алгоримат</w:t>
+      </w:r>
+      <w:proofErr w:type="spellEnd"/>
+      <w:r>
+        <w:t xml:space="preserve"> </w:t>
+      </w:r>
+      <w:proofErr w:type="spellStart"/>
+      <w:r>
+        <w:t>сраврения</w:t>
+      </w:r>
+      <w:proofErr w:type="spellEnd"/>
+      <w:r>
+        <w:t xml:space="preserve"> </w:t>
+      </w:r>
+    </w:p>
+    <w:p>
+      <w:pPr>
+        <w:spacing w:after="0"/>
+      </w:pPr>
+      <w:r>
+        <w:t>Разработанный алгоритм создания резервной копии представлен на рисунке 4</w:t>
+      </w:r>
+      <w:r>
+        <w:t xml:space="preserve">. </w:t>
+      </w:r>
+    </w:p>
+    <w:p>
+      <w:pPr>
+        <w:spacing w:after="0"/>
+      </w:pPr>
+      <w:r>
+        <w:t>В начале алгоритма у пользователя запрашиваются входные данные: пути для копирования, список файлов, которые нужно игнорировать, и временной интервал копирования, то есть через какое время будет произведено следующее копирование, причем по умолчанию выбран ноль, а также тип ко</w:t>
+      </w:r>
+      <w:r>
         <w:lastRenderedPageBreak/>
-        <w:t>В разделе описываются теоретические основы используемых в проекте алгоритмических и программных средств, изучение или разработка которых производилась студентом в соответствии с заданием.</w:t>
+        <w:t xml:space="preserve">пирования, по умолчанию выбора вариант, подразумевающий полное копирование. </w:t>
       </w:r>
     </w:p>
     <w:p>
@@ -5505,10 +6956,7 @@
         <w:spacing w:after="0"/>
       </w:pPr>
       <w:r>
-        <w:t>Ориентировочны</w:t>
-      </w:r>
-      <w:r>
-        <w:t xml:space="preserve">й объем раздела 5-10 страниц. </w:t>
+        <w:t>Далее происходит проверка введенных данных: все ли пути существуют и верно ли введено время, если данная проверка не будет пройдена, пользователь увидит сообщение о том, что в процессе настройки произошел сбой и что необходимо ввести валидные данные. В случае выполнения условий алгоритм выполняется в штатном режим и введенные данные заносятся в соответствующие переменные.</w:t>
       </w:r>
     </w:p>
     <w:p>
@@ -5516,123 +6964,315 @@
         <w:spacing w:after="0"/>
       </w:pPr>
       <w:r>
-        <w:t xml:space="preserve">Возможные </w:t>
-      </w:r>
-      <w:r>
-        <w:t>названия подразделов приводятся ниже.</w:t>
-      </w:r>
+        <w:t xml:space="preserve">Следующие несколько этапов связаны с установкой параметров: устанавливается интервал копирования и выбирается тип копирования. </w:t>
+      </w:r>
+    </w:p>
+    <w:p>
+      <w:pPr>
+        <w:spacing w:after="0"/>
+      </w:pPr>
+    </w:p>
+    <w:p>
+      <w:pPr>
+        <w:pStyle w:val="af"/>
+      </w:pPr>
+      <w:r>
+        <w:rPr>
+          <w:noProof/>
+        </w:rPr>
+        <w:lastRenderedPageBreak/>
+        <w:drawing>
+          <wp:inline distT="0" distB="0" distL="0" distR="0">
+            <wp:extent cx="5934075" cy="7581900"/>
+            <wp:effectExtent l="0" t="0" r="0" b="0"/>
+            <wp:docPr id="2" name="Picture 2"/>
+            <wp:cNvGraphicFramePr>
+              <a:graphicFrameLocks xmlns:a="http://schemas.openxmlformats.org/drawingml/2006/main" noChangeAspect="1"/>
+            </wp:cNvGraphicFramePr>
+            <a:graphic xmlns:a="http://schemas.openxmlformats.org/drawingml/2006/main">
+              <a:graphicData uri="http://schemas.openxmlformats.org/drawingml/2006/picture">
+                <pic:pic xmlns:pic="http://schemas.openxmlformats.org/drawingml/2006/picture">
+                  <pic:nvPicPr>
+                    <pic:cNvPr id="0" name="Picture 1"/>
+                    <pic:cNvPicPr>
+                      <a:picLocks noChangeAspect="1" noChangeArrowheads="1"/>
+                    </pic:cNvPicPr>
+                  </pic:nvPicPr>
+                  <pic:blipFill>
+                    <a:blip r:embed="rId15">
+                      <a:extLst>
+                        <a:ext uri="{28A0092B-C50C-407E-A947-70E740481C1C}">
+                          <a14:useLocalDpi xmlns:a14="http://schemas.microsoft.com/office/drawing/2010/main" val="0"/>
+                        </a:ext>
+                      </a:extLst>
+                    </a:blip>
+                    <a:srcRect/>
+                    <a:stretch>
+                      <a:fillRect/>
+                    </a:stretch>
+                  </pic:blipFill>
+                  <pic:spPr bwMode="auto">
+                    <a:xfrm>
+                      <a:off x="0" y="0"/>
+                      <a:ext cx="5934075" cy="7581900"/>
+                    </a:xfrm>
+                    <a:prstGeom prst="rect">
+                      <a:avLst/>
+                    </a:prstGeom>
+                    <a:noFill/>
+                    <a:ln>
+                      <a:noFill/>
+                    </a:ln>
+                  </pic:spPr>
+                </pic:pic>
+              </a:graphicData>
+            </a:graphic>
+          </wp:inline>
+        </w:drawing>
+      </w:r>
+      <w:r>
+        <w:t xml:space="preserve"> </w:t>
+      </w:r>
+    </w:p>
+    <w:p>
+      <w:pPr>
+        <w:pStyle w:val="af"/>
+      </w:pPr>
+    </w:p>
+    <w:p>
+      <w:pPr>
+        <w:pStyle w:val="a7"/>
+        <w:rPr>
+          <w:lang w:val="en-US"/>
+        </w:rPr>
+      </w:pPr>
+      <w:r>
+        <w:t>Рисунок</w:t>
+      </w:r>
+      <w:r>
+        <w:rPr>
+          <w:lang w:val="en-US"/>
+        </w:rPr>
+        <w:t xml:space="preserve"> 4 – </w:t>
+      </w:r>
+      <w:r>
+        <w:t>Алгоритм копирования</w:t>
+      </w:r>
+    </w:p>
+    <w:p>
+      <w:pPr>
+        <w:spacing w:after="0"/>
+      </w:pPr>
+      <w:r>
+        <w:t>Опишем алгоритмы копирования</w:t>
+      </w:r>
+      <w:r>
+        <w:t xml:space="preserve"> </w:t>
+      </w:r>
+      <w:r>
+        <w:t xml:space="preserve">алгоритм полного копирования </w:t>
+      </w:r>
+      <w:r>
+        <w:rPr>
+          <w:lang w:val="en-US"/>
+        </w:rPr>
+        <w:t>full</w:t>
+      </w:r>
+      <w:r>
+        <w:t>_</w:t>
+      </w:r>
+      <w:r>
+        <w:rPr>
+          <w:lang w:val="en-US"/>
+        </w:rPr>
+        <w:t>backup</w:t>
+      </w:r>
+      <w:r>
+        <w:t xml:space="preserve"> </w:t>
+      </w:r>
+      <w:r>
+        <w:t>представлен на рисунке 5</w:t>
+      </w:r>
+    </w:p>
+    <w:p>
+      <w:pPr>
+        <w:spacing w:after="0"/>
+      </w:pPr>
+      <w:r>
+        <w:lastRenderedPageBreak/>
+        <w:t xml:space="preserve">В начале алгоритма выполняется проверка на существование пути копируемой папки: если пути не существует – пользователь увидит сообщение об ошибке, а алгоритм завершится досрочно, в противном случае выполнение продолжится. </w:t>
+      </w:r>
+    </w:p>
+    <w:p>
+      <w:pPr>
+        <w:spacing w:after="0"/>
+      </w:pPr>
+      <w:r>
+        <w:t xml:space="preserve">Далее проверяется количество уже существующих копий, если они существуют, то будет проведено сравнение последней копии с уже существующей, вариант в котором обе папки идентичны завершается установкой в соответствующем поле статуса последнего успешного копирования, а алгоритм начинается заново, если есть таймер и просто завершается иначе. Если же копий нет, то производится процедура создания нового имени для папки, с последующим копированием всех файлов. Следующие шаги аналогичны уже рассмотренным. </w:t>
+      </w:r>
+    </w:p>
+    <w:p>
+      <w:pPr>
+        <w:spacing w:after="0"/>
+      </w:pPr>
+      <w:r>
+        <w:t xml:space="preserve">Комбинированное копирование аналогично алгоритму </w:t>
+      </w:r>
+      <w:r>
+        <w:rPr>
+          <w:lang w:val="en-US"/>
+        </w:rPr>
+        <w:t>full</w:t>
+      </w:r>
+      <w:r>
+        <w:t>_</w:t>
+      </w:r>
+      <w:r>
+        <w:rPr>
+          <w:lang w:val="en-US"/>
+        </w:rPr>
+        <w:t>backup</w:t>
+      </w:r>
+      <w:r>
+        <w:t>,</w:t>
+      </w:r>
+      <w:r>
+        <w:t xml:space="preserve"> их различия заключаются в том, что рассматриваемый тип использует сразу и полный и дифференциальный виды копирования. Вместо того, чтобы каждый раз создавать копию всего раздела, программа меняет только изменившиеся файлы</w:t>
+      </w:r>
+      <w:bookmarkStart w:id="38" w:name="_GoBack"/>
+      <w:bookmarkEnd w:id="38"/>
+    </w:p>
+    <w:p>
+      <w:pPr>
+        <w:pStyle w:val="af"/>
+      </w:pPr>
+      <w:r>
+        <w:rPr>
+          <w:noProof/>
+        </w:rPr>
+        <w:lastRenderedPageBreak/>
+        <w:drawing>
+          <wp:inline distT="0" distB="0" distL="0" distR="0">
+            <wp:extent cx="5934075" cy="8324850"/>
+            <wp:effectExtent l="0" t="0" r="0" b="0"/>
+            <wp:docPr id="7" name="Picture 7"/>
+            <wp:cNvGraphicFramePr>
+              <a:graphicFrameLocks xmlns:a="http://schemas.openxmlformats.org/drawingml/2006/main" noChangeAspect="1"/>
+            </wp:cNvGraphicFramePr>
+            <a:graphic xmlns:a="http://schemas.openxmlformats.org/drawingml/2006/main">
+              <a:graphicData uri="http://schemas.openxmlformats.org/drawingml/2006/picture">
+                <pic:pic xmlns:pic="http://schemas.openxmlformats.org/drawingml/2006/picture">
+                  <pic:nvPicPr>
+                    <pic:cNvPr id="0" name="Picture 4"/>
+                    <pic:cNvPicPr>
+                      <a:picLocks noChangeAspect="1" noChangeArrowheads="1"/>
+                    </pic:cNvPicPr>
+                  </pic:nvPicPr>
+                  <pic:blipFill>
+                    <a:blip r:embed="rId16">
+                      <a:extLst>
+                        <a:ext uri="{28A0092B-C50C-407E-A947-70E740481C1C}">
+                          <a14:useLocalDpi xmlns:a14="http://schemas.microsoft.com/office/drawing/2010/main" val="0"/>
+                        </a:ext>
+                      </a:extLst>
+                    </a:blip>
+                    <a:srcRect/>
+                    <a:stretch>
+                      <a:fillRect/>
+                    </a:stretch>
+                  </pic:blipFill>
+                  <pic:spPr bwMode="auto">
+                    <a:xfrm>
+                      <a:off x="0" y="0"/>
+                      <a:ext cx="5934075" cy="8324850"/>
+                    </a:xfrm>
+                    <a:prstGeom prst="rect">
+                      <a:avLst/>
+                    </a:prstGeom>
+                    <a:noFill/>
+                    <a:ln>
+                      <a:noFill/>
+                    </a:ln>
+                  </pic:spPr>
+                </pic:pic>
+              </a:graphicData>
+            </a:graphic>
+          </wp:inline>
+        </w:drawing>
+      </w:r>
+    </w:p>
+    <w:p>
+      <w:pPr>
+        <w:pStyle w:val="a7"/>
+        <w:rPr>
+          <w:lang w:val="en-US"/>
+        </w:rPr>
+      </w:pPr>
+      <w:r>
+        <w:t>Рисунок</w:t>
+      </w:r>
+      <w:r>
+        <w:rPr>
+          <w:lang w:val="en-US"/>
+        </w:rPr>
+        <w:t xml:space="preserve"> 4 – </w:t>
+      </w:r>
+      <w:r>
+        <w:t xml:space="preserve">Алгоритм </w:t>
+      </w:r>
+      <w:r>
+        <w:rPr>
+          <w:lang w:val="en-US"/>
+        </w:rPr>
+        <w:t>full_backup</w:t>
+      </w:r>
+    </w:p>
+    <w:p>
+      <w:pPr>
+        <w:pStyle w:val="a7"/>
+        <w:rPr>
+          <w:lang w:val="en-US"/>
+        </w:rPr>
+      </w:pPr>
+    </w:p>
+    <w:p>
+      <w:pPr>
+        <w:pStyle w:val="af"/>
+      </w:pPr>
+    </w:p>
+    <w:p>
+      <w:pPr>
+        <w:spacing w:after="0"/>
+      </w:pPr>
     </w:p>
     <w:p>
       <w:pPr>
         <w:pStyle w:val="Heading2"/>
       </w:pPr>
-      <w:bookmarkStart w:id="35" w:name="_Toc532486990"/>
-      <w:r>
-        <w:t>Описание алгоритмов …</w:t>
-      </w:r>
-      <w:bookmarkEnd w:id="35"/>
-    </w:p>
-    <w:p>
-      <w:pPr>
-        <w:pStyle w:val="Heading2"/>
-      </w:pPr>
-      <w:bookmarkStart w:id="36" w:name="_Toc532486991"/>
-      <w:r>
-        <w:t xml:space="preserve">Существующие </w:t>
-      </w:r>
-      <w:r>
-        <w:t>библиотек</w:t>
-      </w:r>
-      <w:r>
-        <w:t>и</w:t>
-      </w:r>
-      <w:r>
-        <w:t>/программны</w:t>
-      </w:r>
-      <w:r>
-        <w:t>е</w:t>
-      </w:r>
-      <w:r>
-        <w:t xml:space="preserve"> средств</w:t>
-      </w:r>
-      <w:r>
-        <w:t>а</w:t>
-      </w:r>
-      <w:r>
-        <w:t xml:space="preserve"> </w:t>
-      </w:r>
-      <w:r>
-        <w:t>…</w:t>
-      </w:r>
-      <w:bookmarkEnd w:id="36"/>
-    </w:p>
-    <w:p>
-      <w:pPr>
-        <w:pStyle w:val="Heading2"/>
-      </w:pPr>
-      <w:bookmarkStart w:id="37" w:name="_Toc532486992"/>
-      <w:r>
-        <w:t>Разработка алгоритма</w:t>
-      </w:r>
-      <w:r>
-        <w:t>…</w:t>
-      </w:r>
-      <w:bookmarkEnd w:id="37"/>
-    </w:p>
-    <w:p>
-      <w:pPr>
-        <w:spacing w:after="0"/>
-      </w:pPr>
-      <w:r>
-        <w:t>Желательно привести описание 1-2 разработанных в рамках проекта алгоритмов. Описываемые алгоритмы должны быть значимыми в рамках выполняемого проекта.</w:t>
-      </w:r>
-    </w:p>
-    <w:p>
-      <w:pPr>
-        <w:spacing w:after="0"/>
-      </w:pPr>
-      <w:r>
-        <w:t>Алгоритмы могут быть описаны непосредственно в виде последовательности операций</w:t>
-      </w:r>
-      <w:r>
-        <w:t xml:space="preserve"> в текстовой форме, в виде псевдокода и в виде блок-схемы алгоритма</w:t>
-      </w:r>
-      <w:r>
-        <w:t xml:space="preserve"> (по ГОСТу)</w:t>
-      </w:r>
-      <w:r>
-        <w:t>. Для каждого описываемого алгоритма необходимо четко указать входные и выходные данные.</w:t>
-      </w:r>
-    </w:p>
-    <w:p>
-      <w:pPr>
-        <w:pStyle w:val="Heading2"/>
-      </w:pPr>
-      <w:bookmarkStart w:id="38" w:name="_MON_1136293943"/>
-      <w:bookmarkStart w:id="39" w:name="_MON_1136294203"/>
-      <w:bookmarkStart w:id="40" w:name="_MON_1136294661"/>
-      <w:bookmarkStart w:id="41" w:name="_MON_1136296040"/>
-      <w:bookmarkStart w:id="42" w:name="_MON_1136296142"/>
-      <w:bookmarkStart w:id="43" w:name="_MON_1136296184"/>
-      <w:bookmarkStart w:id="44" w:name="_MON_1136296217"/>
-      <w:bookmarkStart w:id="45" w:name="_MON_1136296370"/>
-      <w:bookmarkStart w:id="46" w:name="_MON_1136296410"/>
-      <w:bookmarkStart w:id="47" w:name="_MON_1136297151"/>
-      <w:bookmarkStart w:id="48" w:name="_MON_1136297356"/>
-      <w:bookmarkStart w:id="49" w:name="_MON_1136297525"/>
-      <w:bookmarkStart w:id="50" w:name="_MON_1136579703"/>
-      <w:bookmarkStart w:id="51" w:name="_MON_1136580794"/>
-      <w:bookmarkStart w:id="52" w:name="_MON_1136580853"/>
-      <w:bookmarkStart w:id="53" w:name="_MON_1136581167"/>
-      <w:bookmarkStart w:id="54" w:name="_MON_1136581202"/>
-      <w:bookmarkStart w:id="55" w:name="_MON_1136582021"/>
-      <w:bookmarkStart w:id="56" w:name="_MON_1136585823"/>
-      <w:bookmarkStart w:id="57" w:name="_MON_1137853934"/>
-      <w:bookmarkStart w:id="58" w:name="_MON_1137854066"/>
-      <w:bookmarkStart w:id="59" w:name="_MON_1137854085"/>
-      <w:bookmarkStart w:id="60" w:name="_Toc532486993"/>
-      <w:bookmarkStart w:id="61" w:name="_Toc514066080"/>
-      <w:bookmarkEnd w:id="38"/>
+      <w:bookmarkStart w:id="39" w:name="_MON_1136293943"/>
+      <w:bookmarkStart w:id="40" w:name="_MON_1136294203"/>
+      <w:bookmarkStart w:id="41" w:name="_MON_1136294661"/>
+      <w:bookmarkStart w:id="42" w:name="_MON_1136296040"/>
+      <w:bookmarkStart w:id="43" w:name="_MON_1136296142"/>
+      <w:bookmarkStart w:id="44" w:name="_MON_1136296184"/>
+      <w:bookmarkStart w:id="45" w:name="_MON_1136296217"/>
+      <w:bookmarkStart w:id="46" w:name="_MON_1136296370"/>
+      <w:bookmarkStart w:id="47" w:name="_MON_1136296410"/>
+      <w:bookmarkStart w:id="48" w:name="_MON_1136297151"/>
+      <w:bookmarkStart w:id="49" w:name="_MON_1136297356"/>
+      <w:bookmarkStart w:id="50" w:name="_MON_1136297525"/>
+      <w:bookmarkStart w:id="51" w:name="_MON_1136579703"/>
+      <w:bookmarkStart w:id="52" w:name="_MON_1136580794"/>
+      <w:bookmarkStart w:id="53" w:name="_MON_1136580853"/>
+      <w:bookmarkStart w:id="54" w:name="_MON_1136581167"/>
+      <w:bookmarkStart w:id="55" w:name="_MON_1136581202"/>
+      <w:bookmarkStart w:id="56" w:name="_MON_1136582021"/>
+      <w:bookmarkStart w:id="57" w:name="_MON_1136585823"/>
+      <w:bookmarkStart w:id="58" w:name="_MON_1137853934"/>
+      <w:bookmarkStart w:id="59" w:name="_MON_1137854066"/>
+      <w:bookmarkStart w:id="60" w:name="_MON_1137854085"/>
+      <w:bookmarkStart w:id="61" w:name="_Toc154092493"/>
+      <w:bookmarkStart w:id="62" w:name="_Toc514066080"/>
       <w:bookmarkEnd w:id="39"/>
       <w:bookmarkEnd w:id="40"/>
       <w:bookmarkEnd w:id="41"/>
@@ -5654,14 +7294,15 @@
       <w:bookmarkEnd w:id="57"/>
       <w:bookmarkEnd w:id="58"/>
       <w:bookmarkEnd w:id="59"/>
+      <w:bookmarkEnd w:id="60"/>
       <w:r>
         <w:t>Выводы и результаты</w:t>
       </w:r>
-      <w:bookmarkEnd w:id="60"/>
+      <w:bookmarkEnd w:id="61"/>
       <w:r>
         <w:t xml:space="preserve"> </w:t>
       </w:r>
-      <w:bookmarkEnd w:id="61"/>
+      <w:bookmarkEnd w:id="62"/>
     </w:p>
     <w:p>
       <w:pPr>
@@ -5673,7 +7314,7 @@
       <w:r>
         <w:t>.</w:t>
       </w:r>
-      <w:bookmarkStart w:id="62" w:name="_Toc420011121"/>
+      <w:bookmarkStart w:id="63" w:name="_Toc420011121"/>
     </w:p>
     <w:p>
       <w:pPr>
@@ -5692,8 +7333,8 @@
           <w:szCs w:val="28"/>
         </w:rPr>
       </w:pPr>
-      <w:bookmarkStart w:id="63" w:name="_Toc514066081"/>
-      <w:bookmarkEnd w:id="62"/>
+      <w:bookmarkStart w:id="64" w:name="_Toc514066081"/>
+      <w:bookmarkEnd w:id="63"/>
       <w:r>
         <w:br w:type="page"/>
       </w:r>
@@ -5702,13 +7343,13 @@
       <w:pPr>
         <w:pStyle w:val="Heading1"/>
       </w:pPr>
-      <w:bookmarkStart w:id="64" w:name="_Toc532486994"/>
-      <w:bookmarkEnd w:id="63"/>
+      <w:bookmarkStart w:id="65" w:name="_Toc154092494"/>
+      <w:bookmarkEnd w:id="64"/>
       <w:r>
         <w:lastRenderedPageBreak/>
         <w:t>ОПИСАНИЕ РАЗРАБОТАННОГО ПРОГРАММНОГО ОБЕСПЕЧЕНИЯ</w:t>
       </w:r>
-      <w:bookmarkEnd w:id="64"/>
+      <w:bookmarkEnd w:id="65"/>
     </w:p>
     <w:p>
       <w:pPr>
@@ -5748,11 +7389,11 @@
       <w:pPr>
         <w:pStyle w:val="Heading2"/>
       </w:pPr>
-      <w:bookmarkStart w:id="65" w:name="_Toc532486995"/>
+      <w:bookmarkStart w:id="66" w:name="_Toc154092495"/>
       <w:r>
         <w:t>Выбор средств разработки и системных программных средств</w:t>
       </w:r>
-      <w:bookmarkEnd w:id="65"/>
+      <w:bookmarkEnd w:id="66"/>
     </w:p>
     <w:p>
       <w:r>
@@ -5763,11 +7404,11 @@
       <w:pPr>
         <w:pStyle w:val="Heading2"/>
       </w:pPr>
-      <w:bookmarkStart w:id="66" w:name="_Toc532486996"/>
+      <w:bookmarkStart w:id="67" w:name="_Toc154092496"/>
       <w:r>
         <w:t>Требования к разрабатываемой программе</w:t>
       </w:r>
-      <w:bookmarkEnd w:id="66"/>
+      <w:bookmarkEnd w:id="67"/>
     </w:p>
     <w:p>
       <w:r>
@@ -5778,11 +7419,11 @@
       <w:pPr>
         <w:pStyle w:val="Heading2"/>
       </w:pPr>
-      <w:bookmarkStart w:id="67" w:name="_Toc532486997"/>
+      <w:bookmarkStart w:id="68" w:name="_Toc154092497"/>
       <w:r>
         <w:t>Структура программы</w:t>
       </w:r>
-      <w:bookmarkEnd w:id="67"/>
+      <w:bookmarkEnd w:id="68"/>
     </w:p>
     <w:p>
       <w:r>
@@ -5802,11 +7443,11 @@
       <w:pPr>
         <w:pStyle w:val="Heading3"/>
       </w:pPr>
-      <w:bookmarkStart w:id="68" w:name="_Toc532486998"/>
+      <w:bookmarkStart w:id="69" w:name="_Toc154092498"/>
       <w:r>
         <w:t>Основные модули</w:t>
       </w:r>
-      <w:bookmarkEnd w:id="68"/>
+      <w:bookmarkEnd w:id="69"/>
     </w:p>
     <w:p>
       <w:r>
@@ -5817,11 +7458,11 @@
       <w:pPr>
         <w:pStyle w:val="Heading3"/>
       </w:pPr>
-      <w:bookmarkStart w:id="69" w:name="_Toc532486999"/>
+      <w:bookmarkStart w:id="70" w:name="_Toc154092499"/>
       <w:r>
         <w:t>Описание основных классов</w:t>
       </w:r>
-      <w:bookmarkEnd w:id="69"/>
+      <w:bookmarkEnd w:id="70"/>
     </w:p>
     <w:p>
       <w:r>
@@ -5832,12 +7473,12 @@
       <w:pPr>
         <w:pStyle w:val="Heading3"/>
       </w:pPr>
-      <w:bookmarkStart w:id="70" w:name="_Toc532487000"/>
+      <w:bookmarkStart w:id="71" w:name="_Toc154092500"/>
       <w:r>
         <w:lastRenderedPageBreak/>
         <w:t>Описание основных структур данных</w:t>
       </w:r>
-      <w:bookmarkEnd w:id="70"/>
+      <w:bookmarkEnd w:id="71"/>
     </w:p>
     <w:p>
       <w:r>
@@ -5848,11 +7489,11 @@
       <w:pPr>
         <w:pStyle w:val="Heading3"/>
       </w:pPr>
-      <w:bookmarkStart w:id="71" w:name="_Toc532487001"/>
+      <w:bookmarkStart w:id="72" w:name="_Toc154092501"/>
       <w:r>
         <w:t>Описание основных функций и процедур</w:t>
       </w:r>
-      <w:bookmarkEnd w:id="71"/>
+      <w:bookmarkEnd w:id="72"/>
     </w:p>
     <w:p>
       <w:r>
@@ -5996,7 +7637,7 @@
                     </pic:cNvPicPr>
                   </pic:nvPicPr>
                   <pic:blipFill>
-                    <a:blip r:embed="rId12" cstate="print"/>
+                    <a:blip r:embed="rId17" cstate="print"/>
                     <a:srcRect/>
                     <a:stretch>
                       <a:fillRect/>
@@ -6084,11 +7725,11 @@
       <w:pPr>
         <w:pStyle w:val="Heading2"/>
       </w:pPr>
-      <w:bookmarkStart w:id="72" w:name="_Toc532487002"/>
+      <w:bookmarkStart w:id="73" w:name="_Toc154092502"/>
       <w:r>
         <w:t>Описание интерфейса пользователя</w:t>
       </w:r>
-      <w:bookmarkEnd w:id="72"/>
+      <w:bookmarkEnd w:id="73"/>
     </w:p>
     <w:p>
       <w:r>
@@ -6102,12 +7743,12 @@
       <w:pPr>
         <w:pStyle w:val="Heading2"/>
       </w:pPr>
-      <w:bookmarkStart w:id="73" w:name="_Toc532487003"/>
+      <w:bookmarkStart w:id="74" w:name="_Toc154092503"/>
       <w:r>
         <w:lastRenderedPageBreak/>
         <w:t>Контрольный пример и результаты тестирования</w:t>
       </w:r>
-      <w:bookmarkEnd w:id="73"/>
+      <w:bookmarkEnd w:id="74"/>
     </w:p>
     <w:p>
       <w:r>
@@ -6135,14 +7776,14 @@
       <w:pPr>
         <w:pStyle w:val="Heading2"/>
       </w:pPr>
-      <w:bookmarkStart w:id="74" w:name="_Toc532487004"/>
-      <w:bookmarkStart w:id="75" w:name="_Toc420011130"/>
-      <w:bookmarkStart w:id="76" w:name="_Toc187653674"/>
-      <w:bookmarkStart w:id="77" w:name="_Toc186269735"/>
+      <w:bookmarkStart w:id="75" w:name="_Toc154092504"/>
+      <w:bookmarkStart w:id="76" w:name="_Toc420011130"/>
+      <w:bookmarkStart w:id="77" w:name="_Toc187653674"/>
+      <w:bookmarkStart w:id="78" w:name="_Toc186269735"/>
       <w:r>
         <w:t>Выводы и результаты</w:t>
       </w:r>
-      <w:bookmarkEnd w:id="74"/>
+      <w:bookmarkEnd w:id="75"/>
     </w:p>
     <w:p>
       <w:pPr>
@@ -6157,7 +7798,7 @@
       <w:r>
         <w:t>В этом подразделе приводятся основные выводы и результаты по разделу.</w:t>
       </w:r>
-      <w:bookmarkStart w:id="78" w:name="_Toc514066095"/>
+      <w:bookmarkStart w:id="79" w:name="_Toc514066095"/>
       <w:r>
         <w:t xml:space="preserve"> </w:t>
       </w:r>
@@ -6172,9 +7813,9 @@
           <w:noProof/>
         </w:rPr>
       </w:pPr>
-      <w:bookmarkStart w:id="79" w:name="_Toc532487005"/>
-      <w:bookmarkEnd w:id="75"/>
-      <w:bookmarkEnd w:id="78"/>
+      <w:bookmarkStart w:id="80" w:name="_Toc154092505"/>
+      <w:bookmarkEnd w:id="76"/>
+      <w:bookmarkEnd w:id="79"/>
       <w:r>
         <w:rPr>
           <w:noProof/>
@@ -6188,7 +7829,7 @@
         </w:rPr>
         <w:t>КСПЕРИМЕНТАЛЬНЫЕ ИССЛЕДОВАНИЯ</w:t>
       </w:r>
-      <w:bookmarkEnd w:id="79"/>
+      <w:bookmarkEnd w:id="80"/>
     </w:p>
     <w:p>
       <w:r>
@@ -6202,13 +7843,13 @@
       <w:pPr>
         <w:pStyle w:val="Heading2"/>
       </w:pPr>
-      <w:bookmarkStart w:id="80" w:name="_Toc514066097"/>
-      <w:bookmarkStart w:id="81" w:name="_Toc532487006"/>
+      <w:bookmarkStart w:id="81" w:name="_Toc514066097"/>
+      <w:bookmarkStart w:id="82" w:name="_Toc154092506"/>
       <w:r>
         <w:t>Данные для экспериментов</w:t>
       </w:r>
-      <w:bookmarkEnd w:id="80"/>
       <w:bookmarkEnd w:id="81"/>
+      <w:bookmarkEnd w:id="82"/>
     </w:p>
     <w:p>
       <w:r>
@@ -6222,15 +7863,15 @@
           <w:noProof/>
         </w:rPr>
       </w:pPr>
-      <w:bookmarkStart w:id="82" w:name="_Toc532487007"/>
-      <w:bookmarkStart w:id="83" w:name="_Toc514066098"/>
+      <w:bookmarkStart w:id="83" w:name="_Toc154092507"/>
+      <w:bookmarkStart w:id="84" w:name="_Toc514066098"/>
       <w:r>
         <w:rPr>
           <w:noProof/>
         </w:rPr>
         <w:t>Методика проведения эксперимента</w:t>
       </w:r>
-      <w:bookmarkEnd w:id="82"/>
+      <w:bookmarkEnd w:id="83"/>
     </w:p>
     <w:p>
       <w:r>
@@ -6241,21 +7882,21 @@
       <w:pPr>
         <w:pStyle w:val="Heading2"/>
       </w:pPr>
-      <w:bookmarkStart w:id="84" w:name="_Toc532487008"/>
+      <w:bookmarkStart w:id="85" w:name="_Toc154092508"/>
       <w:r>
         <w:t xml:space="preserve">Результаты </w:t>
       </w:r>
       <w:r>
         <w:t>экспериментов</w:t>
       </w:r>
+      <w:bookmarkEnd w:id="85"/>
+      <w:r>
+        <w:t xml:space="preserve"> </w:t>
+      </w:r>
       <w:bookmarkEnd w:id="84"/>
-      <w:r>
-        <w:t xml:space="preserve"> </w:t>
-      </w:r>
-      <w:bookmarkEnd w:id="83"/>
-    </w:p>
-    <w:p>
-      <w:bookmarkStart w:id="85" w:name="_Toc421446360"/>
+    </w:p>
+    <w:p>
+      <w:bookmarkStart w:id="86" w:name="_Toc421446360"/>
       <w:r>
         <w:t>Результаты</w:t>
       </w:r>
@@ -6270,16 +7911,16 @@
       <w:pPr>
         <w:pStyle w:val="Heading2"/>
       </w:pPr>
-      <w:bookmarkStart w:id="86" w:name="_Toc514066100"/>
-      <w:bookmarkStart w:id="87" w:name="_Toc532487009"/>
+      <w:bookmarkStart w:id="87" w:name="_Toc514066100"/>
+      <w:bookmarkStart w:id="88" w:name="_Toc154092509"/>
       <w:r>
         <w:t>В</w:t>
       </w:r>
       <w:r>
         <w:t>ыводы и результаты</w:t>
       </w:r>
-      <w:bookmarkEnd w:id="86"/>
       <w:bookmarkEnd w:id="87"/>
+      <w:bookmarkEnd w:id="88"/>
     </w:p>
     <w:p>
       <w:r>
@@ -6299,7 +7940,7 @@
           <w:szCs w:val="28"/>
         </w:rPr>
       </w:pPr>
-      <w:bookmarkStart w:id="88" w:name="_Toc514066101"/>
+      <w:bookmarkStart w:id="89" w:name="_Toc514066101"/>
       <w:r>
         <w:rPr>
           <w:noProof/>
@@ -6314,7 +7955,7 @@
           <w:noProof/>
         </w:rPr>
       </w:pPr>
-      <w:bookmarkStart w:id="89" w:name="_Toc532487010"/>
+      <w:bookmarkStart w:id="90" w:name="_Toc154092510"/>
       <w:r>
         <w:rPr>
           <w:noProof/>
@@ -6322,8 +7963,8 @@
         <w:lastRenderedPageBreak/>
         <w:t>ЗАКЛЮЧЕНИЕ</w:t>
       </w:r>
-      <w:bookmarkEnd w:id="88"/>
       <w:bookmarkEnd w:id="89"/>
+      <w:bookmarkEnd w:id="90"/>
     </w:p>
     <w:p>
       <w:pPr>
@@ -6379,8 +8020,8 @@
           <w:szCs w:val="28"/>
         </w:rPr>
       </w:pPr>
-      <w:bookmarkStart w:id="90" w:name="_Toc421096837"/>
-      <w:bookmarkStart w:id="91" w:name="_Toc514066102"/>
+      <w:bookmarkStart w:id="91" w:name="_Toc421096837"/>
+      <w:bookmarkStart w:id="92" w:name="_Toc514066102"/>
       <w:r>
         <w:br w:type="page"/>
       </w:r>
@@ -6389,7 +8030,7 @@
       <w:pPr>
         <w:pStyle w:val="ad"/>
       </w:pPr>
-      <w:bookmarkStart w:id="92" w:name="_Toc532487011"/>
+      <w:bookmarkStart w:id="93" w:name="_Toc154092511"/>
       <w:r>
         <w:lastRenderedPageBreak/>
         <w:t>СПИСОК</w:t>
@@ -6406,13 +8047,13 @@
       <w:r>
         <w:t>ИСТОЧНИКОВ</w:t>
       </w:r>
-      <w:bookmarkEnd w:id="90"/>
       <w:bookmarkEnd w:id="91"/>
       <w:bookmarkEnd w:id="92"/>
-    </w:p>
-    <w:bookmarkEnd w:id="76"/>
+      <w:bookmarkEnd w:id="93"/>
+    </w:p>
     <w:bookmarkEnd w:id="77"/>
-    <w:bookmarkEnd w:id="85"/>
+    <w:bookmarkEnd w:id="78"/>
+    <w:bookmarkEnd w:id="86"/>
     <w:p>
       <w:pPr>
         <w:spacing w:line="276" w:lineRule="auto"/>
@@ -6719,12 +8360,12 @@
       <w:pPr>
         <w:pStyle w:val="ad"/>
       </w:pPr>
-      <w:bookmarkStart w:id="93" w:name="_Toc532487012"/>
+      <w:bookmarkStart w:id="94" w:name="_Toc154092512"/>
       <w:r>
         <w:lastRenderedPageBreak/>
         <w:t>ПРИЛОЖЕНИЕ А</w:t>
       </w:r>
-      <w:bookmarkEnd w:id="93"/>
+      <w:bookmarkEnd w:id="94"/>
     </w:p>
     <w:p>
       <w:pPr>
@@ -6785,8 +8426,8 @@
       </w:r>
     </w:p>
     <w:sectPr>
-      <w:footerReference w:type="default" r:id="rId13"/>
-      <w:footerReference w:type="first" r:id="rId14"/>
+      <w:footerReference w:type="default" r:id="rId18"/>
+      <w:footerReference w:type="first" r:id="rId19"/>
       <w:pgSz w:w="11906" w:h="16838"/>
       <w:pgMar w:top="1134" w:right="850" w:bottom="1134" w:left="1701" w:header="708" w:footer="708" w:gutter="0"/>
       <w:cols w:space="708"/>
@@ -11030,6 +12671,79 @@
       <w:lang w:eastAsia="ar-SA"/>
     </w:rPr>
   </w:style>
+  <w:style w:type="paragraph" w:customStyle="1" w:styleId="-">
+    <w:name w:val="Рисунок - подпись"/>
+    <w:basedOn w:val="Normal"/>
+    <w:next w:val="Normal"/>
+    <w:rsid w:val="00360DAA"/>
+    <w:pPr>
+      <w:keepLines/>
+      <w:suppressAutoHyphens/>
+      <w:spacing w:before="40" w:after="120" w:line="240" w:lineRule="auto"/>
+      <w:ind w:firstLine="0"/>
+      <w:jc w:val="center"/>
+    </w:pPr>
+    <w:rPr>
+      <w:rFonts w:eastAsia="Times New Roman" w:cs="Times New Roman"/>
+      <w:kern w:val="0"/>
+      <w:sz w:val="24"/>
+      <w:szCs w:val="24"/>
+      <w:lang w:eastAsia="ru-RU"/>
+    </w:rPr>
+  </w:style>
+  <w:style w:type="paragraph" w:customStyle="1" w:styleId="af">
+    <w:name w:val="Рисунок"/>
+    <w:basedOn w:val="Normal"/>
+    <w:link w:val="11"/>
+    <w:qFormat/>
+    <w:rsid w:val="00360DAA"/>
+    <w:pPr>
+      <w:keepNext/>
+      <w:spacing w:before="240" w:after="0"/>
+      <w:ind w:firstLine="0"/>
+      <w:jc w:val="center"/>
+    </w:pPr>
+    <w:rPr>
+      <w:rFonts w:eastAsia="Times New Roman"/>
+      <w:kern w:val="0"/>
+      <w:sz w:val="24"/>
+      <w:szCs w:val="16"/>
+      <w:lang w:eastAsia="ru-RU"/>
+    </w:rPr>
+  </w:style>
+  <w:style w:type="character" w:customStyle="1" w:styleId="11">
+    <w:name w:val="Рисунок1 Знак"/>
+    <w:basedOn w:val="DefaultParagraphFont"/>
+    <w:link w:val="af"/>
+    <w:rsid w:val="00360DAA"/>
+    <w:rPr>
+      <w:rFonts w:ascii="Times New Roman" w:eastAsia="Times New Roman" w:hAnsi="Times New Roman" w:cs="Calibri"/>
+      <w:sz w:val="24"/>
+      <w:szCs w:val="16"/>
+      <w:lang w:eastAsia="ru-RU"/>
+    </w:rPr>
+  </w:style>
+  <w:style w:type="character" w:styleId="Hyperlink">
+    <w:name w:val="Hyperlink"/>
+    <w:basedOn w:val="DefaultParagraphFont"/>
+    <w:uiPriority w:val="99"/>
+    <w:unhideWhenUsed/>
+    <w:rsid w:val="0078193A"/>
+    <w:rPr>
+      <w:color w:val="0000FF" w:themeColor="hyperlink"/>
+      <w:u w:val="single"/>
+    </w:rPr>
+  </w:style>
+  <w:style w:type="character" w:customStyle="1" w:styleId="pre">
+    <w:name w:val="pre"/>
+    <w:basedOn w:val="DefaultParagraphFont"/>
+    <w:rsid w:val="00ED5DA1"/>
+  </w:style>
+  <w:style w:type="character" w:customStyle="1" w:styleId="sig-paren">
+    <w:name w:val="sig-paren"/>
+    <w:basedOn w:val="DefaultParagraphFont"/>
+    <w:rsid w:val="00ED5DA1"/>
+  </w:style>
 </w:styles>
 </file>
 
@@ -11323,7 +13037,7 @@
 </file>
 
 <file path=customXml/itemProps1.xml><?xml version="1.0" encoding="utf-8"?>
-<ds:datastoreItem xmlns:ds="http://schemas.openxmlformats.org/officeDocument/2006/customXml" ds:itemID="{8C07F324-FC01-4961-AE69-6C3F2D66A487}">
+<ds:datastoreItem xmlns:ds="http://schemas.openxmlformats.org/officeDocument/2006/customXml" ds:itemID="{67A4EA34-F69E-45C7-BC37-3CCC15CEB3A9}">
   <ds:schemaRefs>
     <ds:schemaRef ds:uri="http://schemas.openxmlformats.org/officeDocument/2006/bibliography"/>
   </ds:schemaRefs>

</xml_diff>